<commit_message>
added more cases in
</commit_message>
<xml_diff>
--- a/documents/testingDoc.docx
+++ b/documents/testingDoc.docx
@@ -60,11 +60,9 @@
           <w:numId w:val="2"/>
         </w:numPr>
       </w:pPr>
-      <w:proofErr w:type="spellStart"/>
       <w:r>
         <w:t>Odometry</w:t>
       </w:r>
-      <w:proofErr w:type="spellEnd"/>
     </w:p>
     <w:p>
       <w:pPr>
@@ -213,11 +211,9 @@
       <w:pPr>
         <w:pStyle w:val="Heading3"/>
       </w:pPr>
-      <w:proofErr w:type="spellStart"/>
       <w:r>
         <w:t>Odometry</w:t>
       </w:r>
-      <w:proofErr w:type="spellEnd"/>
     </w:p>
     <w:tbl>
       <w:tblPr>
@@ -311,7 +307,13 @@
               <w:ind w:firstLine="0"/>
             </w:pPr>
             <w:r>
-              <w:t>To determine if the robot can determine where it is pointing at after rotation is performed</w:t>
+              <w:t xml:space="preserve">To determine if the robot can </w:t>
+            </w:r>
+            <w:r>
+              <w:t xml:space="preserve">accurately know </w:t>
+            </w:r>
+            <w:r>
+              <w:t>where it is pointing at after rotation is performed</w:t>
             </w:r>
           </w:p>
         </w:tc>
@@ -341,8 +343,6 @@
             <w:r>
               <w:t>The robot will turn to various angles and see if it can turn back to its origin</w:t>
             </w:r>
-            <w:bookmarkStart w:id="0" w:name="_GoBack"/>
-            <w:bookmarkEnd w:id="0"/>
           </w:p>
         </w:tc>
       </w:tr>
@@ -368,6 +368,9 @@
             <w:pPr>
               <w:ind w:firstLine="0"/>
             </w:pPr>
+            <w:r>
+              <w:t>N/A</w:t>
+            </w:r>
           </w:p>
         </w:tc>
       </w:tr>
@@ -514,10 +517,1164 @@
               <w:t xml:space="preserve">Robot </w:t>
             </w:r>
             <w:r>
-              <w:t>can point back to 0 degree after rotation routine is completed.</w:t>
-            </w:r>
-            <w:r>
-              <w:t xml:space="preserve"> </w:t>
+              <w:t xml:space="preserve">can point </w:t>
+            </w:r>
+            <w:r>
+              <w:t>to the various points accurately, and also take the smallest angle to turn</w:t>
+            </w:r>
+            <w:r>
+              <w:t>; odometry should properly reflect angles turned</w:t>
+            </w:r>
+          </w:p>
+        </w:tc>
+      </w:tr>
+    </w:tbl>
+    <w:p>
+      <w:pPr>
+        <w:ind w:firstLine="0"/>
+      </w:pPr>
+    </w:p>
+    <w:tbl>
+      <w:tblPr>
+        <w:tblStyle w:val="TableGrid"/>
+        <w:tblW w:w="0" w:type="auto"/>
+        <w:tblLook w:val="04A0" w:firstRow="1" w:lastRow="0" w:firstColumn="1" w:lastColumn="0" w:noHBand="0" w:noVBand="1"/>
+      </w:tblPr>
+      <w:tblGrid>
+        <w:gridCol w:w="3085"/>
+        <w:gridCol w:w="5771"/>
+      </w:tblGrid>
+      <w:tr>
+        <w:tc>
+          <w:tcPr>
+            <w:tcW w:w="3085" w:type="dxa"/>
+          </w:tcPr>
+          <w:p>
+            <w:pPr>
+              <w:ind w:firstLine="0"/>
+            </w:pPr>
+            <w:r>
+              <w:t>Test case ID</w:t>
+            </w:r>
+          </w:p>
+        </w:tc>
+        <w:tc>
+          <w:tcPr>
+            <w:tcW w:w="5771" w:type="dxa"/>
+          </w:tcPr>
+          <w:p>
+            <w:pPr>
+              <w:ind w:firstLine="0"/>
+            </w:pPr>
+            <w:r>
+              <w:t>1.1.2</w:t>
+            </w:r>
+          </w:p>
+        </w:tc>
+      </w:tr>
+      <w:tr>
+        <w:tc>
+          <w:tcPr>
+            <w:tcW w:w="3085" w:type="dxa"/>
+          </w:tcPr>
+          <w:p>
+            <w:pPr>
+              <w:ind w:firstLine="0"/>
+            </w:pPr>
+            <w:r>
+              <w:t>Case name</w:t>
+            </w:r>
+          </w:p>
+        </w:tc>
+        <w:tc>
+          <w:tcPr>
+            <w:tcW w:w="5771" w:type="dxa"/>
+          </w:tcPr>
+          <w:p>
+            <w:pPr>
+              <w:ind w:firstLine="0"/>
+            </w:pPr>
+            <w:r>
+              <w:t>Walk straight</w:t>
+            </w:r>
+          </w:p>
+        </w:tc>
+      </w:tr>
+      <w:tr>
+        <w:tc>
+          <w:tcPr>
+            <w:tcW w:w="3085" w:type="dxa"/>
+          </w:tcPr>
+          <w:p>
+            <w:pPr>
+              <w:ind w:firstLine="0"/>
+            </w:pPr>
+            <w:r>
+              <w:t>Purpose</w:t>
+            </w:r>
+          </w:p>
+        </w:tc>
+        <w:tc>
+          <w:tcPr>
+            <w:tcW w:w="5771" w:type="dxa"/>
+          </w:tcPr>
+          <w:p>
+            <w:pPr>
+              <w:ind w:firstLine="0"/>
+            </w:pPr>
+            <w:r>
+              <w:t>To determine if the robot can accurately walk a predefined distance straight</w:t>
+            </w:r>
+          </w:p>
+        </w:tc>
+      </w:tr>
+      <w:tr>
+        <w:tc>
+          <w:tcPr>
+            <w:tcW w:w="3085" w:type="dxa"/>
+          </w:tcPr>
+          <w:p>
+            <w:pPr>
+              <w:ind w:firstLine="0"/>
+            </w:pPr>
+            <w:r>
+              <w:t>Description</w:t>
+            </w:r>
+          </w:p>
+        </w:tc>
+        <w:tc>
+          <w:tcPr>
+            <w:tcW w:w="5771" w:type="dxa"/>
+          </w:tcPr>
+          <w:p>
+            <w:pPr>
+              <w:ind w:firstLine="0"/>
+            </w:pPr>
+            <w:r>
+              <w:t>The robot will walk various amounts of distance, and see if it can keep it straight</w:t>
+            </w:r>
+          </w:p>
+        </w:tc>
+      </w:tr>
+      <w:tr>
+        <w:tc>
+          <w:tcPr>
+            <w:tcW w:w="3085" w:type="dxa"/>
+          </w:tcPr>
+          <w:p>
+            <w:pPr>
+              <w:ind w:firstLine="0"/>
+            </w:pPr>
+            <w:r>
+              <w:t>Prerequisites</w:t>
+            </w:r>
+          </w:p>
+        </w:tc>
+        <w:tc>
+          <w:tcPr>
+            <w:tcW w:w="5771" w:type="dxa"/>
+          </w:tcPr>
+          <w:p>
+            <w:pPr>
+              <w:ind w:firstLine="0"/>
+            </w:pPr>
+            <w:r>
+              <w:t>N/A</w:t>
+            </w:r>
+          </w:p>
+        </w:tc>
+      </w:tr>
+      <w:tr>
+        <w:tc>
+          <w:tcPr>
+            <w:tcW w:w="3085" w:type="dxa"/>
+          </w:tcPr>
+          <w:p>
+            <w:pPr>
+              <w:ind w:firstLine="0"/>
+            </w:pPr>
+            <w:r>
+              <w:t>Steps</w:t>
+            </w:r>
+          </w:p>
+        </w:tc>
+        <w:tc>
+          <w:tcPr>
+            <w:tcW w:w="5771" w:type="dxa"/>
+          </w:tcPr>
+          <w:p>
+            <w:pPr>
+              <w:pStyle w:val="ListParagraph"/>
+              <w:numPr>
+                <w:ilvl w:val="0"/>
+                <w:numId w:val="4"/>
+              </w:numPr>
+            </w:pPr>
+            <w:r>
+              <w:t>Make sure the robot is pointed to the 0 degree for this test</w:t>
+            </w:r>
+          </w:p>
+          <w:p>
+            <w:pPr>
+              <w:pStyle w:val="ListParagraph"/>
+              <w:numPr>
+                <w:ilvl w:val="0"/>
+                <w:numId w:val="4"/>
+              </w:numPr>
+            </w:pPr>
+            <w:r>
+              <w:t xml:space="preserve">Walk </w:t>
+            </w:r>
+            <w:r>
+              <w:t>30 units forward</w:t>
+            </w:r>
+          </w:p>
+          <w:p>
+            <w:pPr>
+              <w:pStyle w:val="ListParagraph"/>
+              <w:numPr>
+                <w:ilvl w:val="0"/>
+                <w:numId w:val="4"/>
+              </w:numPr>
+            </w:pPr>
+            <w:r>
+              <w:t>Walk 30 unit forward</w:t>
+            </w:r>
+          </w:p>
+        </w:tc>
+      </w:tr>
+      <w:tr>
+        <w:tc>
+          <w:tcPr>
+            <w:tcW w:w="3085" w:type="dxa"/>
+          </w:tcPr>
+          <w:p>
+            <w:pPr>
+              <w:ind w:firstLine="0"/>
+            </w:pPr>
+            <w:r>
+              <w:t>Actual results</w:t>
+            </w:r>
+          </w:p>
+        </w:tc>
+        <w:tc>
+          <w:tcPr>
+            <w:tcW w:w="5771" w:type="dxa"/>
+          </w:tcPr>
+          <w:p>
+            <w:pPr>
+              <w:ind w:firstLine="0"/>
+            </w:pPr>
+          </w:p>
+        </w:tc>
+      </w:tr>
+      <w:tr>
+        <w:tc>
+          <w:tcPr>
+            <w:tcW w:w="3085" w:type="dxa"/>
+          </w:tcPr>
+          <w:p>
+            <w:pPr>
+              <w:ind w:firstLine="0"/>
+            </w:pPr>
+            <w:r>
+              <w:t>Expected results</w:t>
+            </w:r>
+          </w:p>
+        </w:tc>
+        <w:tc>
+          <w:tcPr>
+            <w:tcW w:w="5771" w:type="dxa"/>
+          </w:tcPr>
+          <w:p>
+            <w:pPr>
+              <w:ind w:firstLine="0"/>
+            </w:pPr>
+            <w:r>
+              <w:t>Robot can walk straight, so that its angle is perpendicular to where it started</w:t>
+            </w:r>
+            <w:r>
+              <w:t>; the odometry reported should be reasonable accurate</w:t>
+            </w:r>
+          </w:p>
+        </w:tc>
+      </w:tr>
+    </w:tbl>
+    <w:p/>
+    <w:p/>
+    <w:p>
+      <w:pPr>
+        <w:pStyle w:val="Heading3"/>
+      </w:pPr>
+      <w:r>
+        <w:t>Navigation</w:t>
+      </w:r>
+    </w:p>
+    <w:tbl>
+      <w:tblPr>
+        <w:tblStyle w:val="TableGrid"/>
+        <w:tblW w:w="0" w:type="auto"/>
+        <w:tblLook w:val="04A0" w:firstRow="1" w:lastRow="0" w:firstColumn="1" w:lastColumn="0" w:noHBand="0" w:noVBand="1"/>
+      </w:tblPr>
+      <w:tblGrid>
+        <w:gridCol w:w="3085"/>
+        <w:gridCol w:w="5771"/>
+      </w:tblGrid>
+      <w:tr>
+        <w:tc>
+          <w:tcPr>
+            <w:tcW w:w="3085" w:type="dxa"/>
+          </w:tcPr>
+          <w:p>
+            <w:pPr>
+              <w:ind w:firstLine="0"/>
+            </w:pPr>
+            <w:r>
+              <w:t>Test case ID</w:t>
+            </w:r>
+          </w:p>
+        </w:tc>
+        <w:tc>
+          <w:tcPr>
+            <w:tcW w:w="5771" w:type="dxa"/>
+          </w:tcPr>
+          <w:p>
+            <w:pPr>
+              <w:ind w:firstLine="0"/>
+            </w:pPr>
+            <w:r>
+              <w:t>1.1.3</w:t>
+            </w:r>
+          </w:p>
+        </w:tc>
+      </w:tr>
+      <w:tr>
+        <w:tc>
+          <w:tcPr>
+            <w:tcW w:w="3085" w:type="dxa"/>
+          </w:tcPr>
+          <w:p>
+            <w:pPr>
+              <w:ind w:firstLine="0"/>
+            </w:pPr>
+            <w:r>
+              <w:t>Case name</w:t>
+            </w:r>
+          </w:p>
+        </w:tc>
+        <w:tc>
+          <w:tcPr>
+            <w:tcW w:w="5771" w:type="dxa"/>
+          </w:tcPr>
+          <w:p>
+            <w:pPr>
+              <w:ind w:firstLine="0"/>
+            </w:pPr>
+            <w:r>
+              <w:t>Travel To</w:t>
+            </w:r>
+          </w:p>
+        </w:tc>
+      </w:tr>
+      <w:tr>
+        <w:tc>
+          <w:tcPr>
+            <w:tcW w:w="3085" w:type="dxa"/>
+          </w:tcPr>
+          <w:p>
+            <w:pPr>
+              <w:ind w:firstLine="0"/>
+            </w:pPr>
+            <w:r>
+              <w:t>Purpose</w:t>
+            </w:r>
+          </w:p>
+        </w:tc>
+        <w:tc>
+          <w:tcPr>
+            <w:tcW w:w="5771" w:type="dxa"/>
+          </w:tcPr>
+          <w:p>
+            <w:pPr>
+              <w:ind w:firstLine="0"/>
+            </w:pPr>
+            <w:r>
+              <w:t>To determine if the robot can travel to desired location</w:t>
+            </w:r>
+          </w:p>
+        </w:tc>
+      </w:tr>
+      <w:tr>
+        <w:tc>
+          <w:tcPr>
+            <w:tcW w:w="3085" w:type="dxa"/>
+          </w:tcPr>
+          <w:p>
+            <w:pPr>
+              <w:ind w:firstLine="0"/>
+            </w:pPr>
+            <w:r>
+              <w:t>Description</w:t>
+            </w:r>
+          </w:p>
+        </w:tc>
+        <w:tc>
+          <w:tcPr>
+            <w:tcW w:w="5771" w:type="dxa"/>
+          </w:tcPr>
+          <w:p>
+            <w:pPr>
+              <w:ind w:firstLine="0"/>
+            </w:pPr>
+            <w:r>
+              <w:t xml:space="preserve">The robot will walk various amounts of distance, </w:t>
+            </w:r>
+            <w:r>
+              <w:t>and the offset from the origin will be used to determine if the robot is accurate enough</w:t>
+            </w:r>
+          </w:p>
+        </w:tc>
+      </w:tr>
+      <w:tr>
+        <w:tc>
+          <w:tcPr>
+            <w:tcW w:w="3085" w:type="dxa"/>
+          </w:tcPr>
+          <w:p>
+            <w:pPr>
+              <w:ind w:firstLine="0"/>
+            </w:pPr>
+            <w:r>
+              <w:t>Prerequisites</w:t>
+            </w:r>
+          </w:p>
+        </w:tc>
+        <w:tc>
+          <w:tcPr>
+            <w:tcW w:w="5771" w:type="dxa"/>
+          </w:tcPr>
+          <w:p>
+            <w:pPr>
+              <w:ind w:firstLine="0"/>
+            </w:pPr>
+            <w:r>
+              <w:t>N/A</w:t>
+            </w:r>
+          </w:p>
+        </w:tc>
+      </w:tr>
+      <w:tr>
+        <w:tc>
+          <w:tcPr>
+            <w:tcW w:w="3085" w:type="dxa"/>
+          </w:tcPr>
+          <w:p>
+            <w:pPr>
+              <w:ind w:firstLine="0"/>
+            </w:pPr>
+            <w:r>
+              <w:t>Steps</w:t>
+            </w:r>
+          </w:p>
+        </w:tc>
+        <w:tc>
+          <w:tcPr>
+            <w:tcW w:w="5771" w:type="dxa"/>
+          </w:tcPr>
+          <w:p>
+            <w:pPr>
+              <w:pStyle w:val="ListParagraph"/>
+              <w:numPr>
+                <w:ilvl w:val="0"/>
+                <w:numId w:val="5"/>
+              </w:numPr>
+            </w:pPr>
+            <w:r>
+              <w:t>Make sure the robot is pointed to the 0 degree for this test</w:t>
+            </w:r>
+          </w:p>
+          <w:p>
+            <w:pPr>
+              <w:pStyle w:val="ListParagraph"/>
+              <w:numPr>
+                <w:ilvl w:val="0"/>
+                <w:numId w:val="5"/>
+              </w:numPr>
+            </w:pPr>
+            <w:r>
+              <w:t>Walk to (0, 30)</w:t>
+            </w:r>
+          </w:p>
+          <w:p>
+            <w:pPr>
+              <w:pStyle w:val="ListParagraph"/>
+              <w:numPr>
+                <w:ilvl w:val="0"/>
+                <w:numId w:val="5"/>
+              </w:numPr>
+            </w:pPr>
+            <w:r>
+              <w:t>Walk to (30, 15)</w:t>
+            </w:r>
+          </w:p>
+          <w:p>
+            <w:pPr>
+              <w:pStyle w:val="ListParagraph"/>
+              <w:numPr>
+                <w:ilvl w:val="0"/>
+                <w:numId w:val="5"/>
+              </w:numPr>
+            </w:pPr>
+            <w:r>
+              <w:t>Walk to (30,30</w:t>
+            </w:r>
+            <w:r>
+              <w:t>)</w:t>
+            </w:r>
+          </w:p>
+          <w:p>
+            <w:pPr>
+              <w:pStyle w:val="ListParagraph"/>
+              <w:numPr>
+                <w:ilvl w:val="0"/>
+                <w:numId w:val="5"/>
+              </w:numPr>
+            </w:pPr>
+            <w:r>
+              <w:t>Walk to (0,15)</w:t>
+            </w:r>
+          </w:p>
+          <w:p>
+            <w:pPr>
+              <w:pStyle w:val="ListParagraph"/>
+              <w:numPr>
+                <w:ilvl w:val="0"/>
+                <w:numId w:val="5"/>
+              </w:numPr>
+            </w:pPr>
+            <w:r>
+              <w:t>Walk to (0,0)</w:t>
+            </w:r>
+          </w:p>
+        </w:tc>
+      </w:tr>
+      <w:tr>
+        <w:tc>
+          <w:tcPr>
+            <w:tcW w:w="3085" w:type="dxa"/>
+          </w:tcPr>
+          <w:p>
+            <w:pPr>
+              <w:ind w:firstLine="0"/>
+            </w:pPr>
+            <w:r>
+              <w:t>Actual results</w:t>
+            </w:r>
+          </w:p>
+        </w:tc>
+        <w:tc>
+          <w:tcPr>
+            <w:tcW w:w="5771" w:type="dxa"/>
+          </w:tcPr>
+          <w:p>
+            <w:pPr>
+              <w:ind w:firstLine="0"/>
+            </w:pPr>
+          </w:p>
+        </w:tc>
+      </w:tr>
+      <w:tr>
+        <w:tc>
+          <w:tcPr>
+            <w:tcW w:w="3085" w:type="dxa"/>
+          </w:tcPr>
+          <w:p>
+            <w:pPr>
+              <w:ind w:firstLine="0"/>
+            </w:pPr>
+            <w:r>
+              <w:t>Expected results</w:t>
+            </w:r>
+          </w:p>
+        </w:tc>
+        <w:tc>
+          <w:tcPr>
+            <w:tcW w:w="5771" w:type="dxa"/>
+          </w:tcPr>
+          <w:p>
+            <w:pPr>
+              <w:ind w:firstLine="0"/>
+            </w:pPr>
+            <w:r>
+              <w:t xml:space="preserve">Robot </w:t>
+            </w:r>
+            <w:r>
+              <w:t>will take the direct angle to travel to the points, while adjusting on its way. It shouldn’t be too off from the origin</w:t>
+            </w:r>
+          </w:p>
+        </w:tc>
+      </w:tr>
+    </w:tbl>
+    <w:p>
+      <w:pPr>
+        <w:pStyle w:val="Heading3"/>
+      </w:pPr>
+      <w:r>
+        <w:t>Bluetooth</w:t>
+      </w:r>
+    </w:p>
+    <w:tbl>
+      <w:tblPr>
+        <w:tblStyle w:val="TableGrid"/>
+        <w:tblW w:w="0" w:type="auto"/>
+        <w:tblLook w:val="04A0" w:firstRow="1" w:lastRow="0" w:firstColumn="1" w:lastColumn="0" w:noHBand="0" w:noVBand="1"/>
+      </w:tblPr>
+      <w:tblGrid>
+        <w:gridCol w:w="3085"/>
+        <w:gridCol w:w="5771"/>
+      </w:tblGrid>
+      <w:tr>
+        <w:tc>
+          <w:tcPr>
+            <w:tcW w:w="3085" w:type="dxa"/>
+          </w:tcPr>
+          <w:p>
+            <w:pPr>
+              <w:ind w:firstLine="0"/>
+            </w:pPr>
+            <w:r>
+              <w:t>Test case ID</w:t>
+            </w:r>
+          </w:p>
+        </w:tc>
+        <w:tc>
+          <w:tcPr>
+            <w:tcW w:w="5771" w:type="dxa"/>
+          </w:tcPr>
+          <w:p>
+            <w:pPr>
+              <w:ind w:firstLine="0"/>
+            </w:pPr>
+            <w:r>
+              <w:t>1.3.1</w:t>
+            </w:r>
+          </w:p>
+        </w:tc>
+      </w:tr>
+      <w:tr>
+        <w:tc>
+          <w:tcPr>
+            <w:tcW w:w="3085" w:type="dxa"/>
+          </w:tcPr>
+          <w:p>
+            <w:pPr>
+              <w:ind w:firstLine="0"/>
+            </w:pPr>
+            <w:r>
+              <w:t>Case name</w:t>
+            </w:r>
+          </w:p>
+        </w:tc>
+        <w:tc>
+          <w:tcPr>
+            <w:tcW w:w="5771" w:type="dxa"/>
+          </w:tcPr>
+          <w:p>
+            <w:pPr>
+              <w:ind w:firstLine="0"/>
+            </w:pPr>
+            <w:r>
+              <w:t>Receive coordinates</w:t>
+            </w:r>
+          </w:p>
+        </w:tc>
+      </w:tr>
+      <w:tr>
+        <w:tc>
+          <w:tcPr>
+            <w:tcW w:w="3085" w:type="dxa"/>
+          </w:tcPr>
+          <w:p>
+            <w:pPr>
+              <w:ind w:firstLine="0"/>
+            </w:pPr>
+            <w:r>
+              <w:t>Purpose</w:t>
+            </w:r>
+          </w:p>
+        </w:tc>
+        <w:tc>
+          <w:tcPr>
+            <w:tcW w:w="5771" w:type="dxa"/>
+          </w:tcPr>
+          <w:p>
+            <w:pPr>
+              <w:ind w:firstLine="0"/>
+            </w:pPr>
+            <w:r>
+              <w:t>To determine if the robot can receive the Bluetooth coordinates using the given program</w:t>
+            </w:r>
+          </w:p>
+        </w:tc>
+      </w:tr>
+      <w:tr>
+        <w:tc>
+          <w:tcPr>
+            <w:tcW w:w="3085" w:type="dxa"/>
+          </w:tcPr>
+          <w:p>
+            <w:pPr>
+              <w:ind w:firstLine="0"/>
+            </w:pPr>
+            <w:r>
+              <w:t>Description</w:t>
+            </w:r>
+          </w:p>
+        </w:tc>
+        <w:tc>
+          <w:tcPr>
+            <w:tcW w:w="5771" w:type="dxa"/>
+          </w:tcPr>
+          <w:p>
+            <w:pPr>
+              <w:ind w:firstLine="0"/>
+            </w:pPr>
+            <w:r>
+              <w:t>The robot will receive a pair of coordinates and display it.</w:t>
+            </w:r>
+          </w:p>
+        </w:tc>
+      </w:tr>
+      <w:tr>
+        <w:tc>
+          <w:tcPr>
+            <w:tcW w:w="3085" w:type="dxa"/>
+          </w:tcPr>
+          <w:p>
+            <w:pPr>
+              <w:ind w:firstLine="0"/>
+            </w:pPr>
+            <w:r>
+              <w:t>Prerequisites</w:t>
+            </w:r>
+          </w:p>
+        </w:tc>
+        <w:tc>
+          <w:tcPr>
+            <w:tcW w:w="5771" w:type="dxa"/>
+          </w:tcPr>
+          <w:p>
+            <w:pPr>
+              <w:ind w:firstLine="0"/>
+            </w:pPr>
+            <w:r>
+              <w:t>N/A</w:t>
+            </w:r>
+          </w:p>
+        </w:tc>
+      </w:tr>
+      <w:tr>
+        <w:tc>
+          <w:tcPr>
+            <w:tcW w:w="3085" w:type="dxa"/>
+          </w:tcPr>
+          <w:p>
+            <w:pPr>
+              <w:ind w:firstLine="0"/>
+            </w:pPr>
+            <w:r>
+              <w:t>Steps</w:t>
+            </w:r>
+          </w:p>
+        </w:tc>
+        <w:tc>
+          <w:tcPr>
+            <w:tcW w:w="5771" w:type="dxa"/>
+          </w:tcPr>
+          <w:p>
+            <w:pPr>
+              <w:pStyle w:val="ListParagraph"/>
+              <w:numPr>
+                <w:ilvl w:val="0"/>
+                <w:numId w:val="6"/>
+              </w:numPr>
+            </w:pPr>
+            <w:r>
+              <w:t xml:space="preserve">Start the Bluetooth program and robot </w:t>
+            </w:r>
+          </w:p>
+          <w:p>
+            <w:pPr>
+              <w:pStyle w:val="ListParagraph"/>
+              <w:numPr>
+                <w:ilvl w:val="0"/>
+                <w:numId w:val="6"/>
+              </w:numPr>
+            </w:pPr>
+            <w:r>
+              <w:t>Transmit a pair of coordinates</w:t>
+            </w:r>
+          </w:p>
+          <w:p>
+            <w:pPr>
+              <w:pStyle w:val="ListParagraph"/>
+              <w:numPr>
+                <w:ilvl w:val="0"/>
+                <w:numId w:val="6"/>
+              </w:numPr>
+            </w:pPr>
+            <w:r>
+              <w:t>Display it on LCD to acknowledge</w:t>
+            </w:r>
+          </w:p>
+          <w:p>
+            <w:pPr>
+              <w:pStyle w:val="ListParagraph"/>
+              <w:numPr>
+                <w:ilvl w:val="0"/>
+                <w:numId w:val="6"/>
+              </w:numPr>
+            </w:pPr>
+            <w:r>
+              <w:t>Repeat one more time</w:t>
+            </w:r>
+          </w:p>
+        </w:tc>
+      </w:tr>
+      <w:tr>
+        <w:tc>
+          <w:tcPr>
+            <w:tcW w:w="3085" w:type="dxa"/>
+          </w:tcPr>
+          <w:p>
+            <w:pPr>
+              <w:ind w:firstLine="0"/>
+            </w:pPr>
+            <w:r>
+              <w:t>Actual results</w:t>
+            </w:r>
+          </w:p>
+        </w:tc>
+        <w:tc>
+          <w:tcPr>
+            <w:tcW w:w="5771" w:type="dxa"/>
+          </w:tcPr>
+          <w:p>
+            <w:pPr>
+              <w:ind w:firstLine="0"/>
+            </w:pPr>
+          </w:p>
+        </w:tc>
+      </w:tr>
+      <w:tr>
+        <w:tc>
+          <w:tcPr>
+            <w:tcW w:w="3085" w:type="dxa"/>
+          </w:tcPr>
+          <w:p>
+            <w:pPr>
+              <w:ind w:firstLine="0"/>
+            </w:pPr>
+            <w:r>
+              <w:t>Expected results</w:t>
+            </w:r>
+          </w:p>
+        </w:tc>
+        <w:tc>
+          <w:tcPr>
+            <w:tcW w:w="5771" w:type="dxa"/>
+          </w:tcPr>
+          <w:p>
+            <w:pPr>
+              <w:ind w:firstLine="0"/>
+            </w:pPr>
+            <w:r>
+              <w:t>Robot will display the proper coordinates on the LCD.</w:t>
+            </w:r>
+          </w:p>
+        </w:tc>
+      </w:tr>
+    </w:tbl>
+    <w:p>
+      <w:pPr>
+        <w:pStyle w:val="Heading3"/>
+      </w:pPr>
+      <w:r>
+        <w:t>Ball launcher</w:t>
+      </w:r>
+    </w:p>
+    <w:tbl>
+      <w:tblPr>
+        <w:tblStyle w:val="TableGrid"/>
+        <w:tblW w:w="0" w:type="auto"/>
+        <w:tblLook w:val="04A0" w:firstRow="1" w:lastRow="0" w:firstColumn="1" w:lastColumn="0" w:noHBand="0" w:noVBand="1"/>
+      </w:tblPr>
+      <w:tblGrid>
+        <w:gridCol w:w="3085"/>
+        <w:gridCol w:w="5771"/>
+      </w:tblGrid>
+      <w:tr>
+        <w:tc>
+          <w:tcPr>
+            <w:tcW w:w="3085" w:type="dxa"/>
+          </w:tcPr>
+          <w:p>
+            <w:pPr>
+              <w:ind w:firstLine="0"/>
+            </w:pPr>
+            <w:r>
+              <w:t>Test case ID</w:t>
+            </w:r>
+          </w:p>
+        </w:tc>
+        <w:tc>
+          <w:tcPr>
+            <w:tcW w:w="5771" w:type="dxa"/>
+          </w:tcPr>
+          <w:p>
+            <w:pPr>
+              <w:ind w:firstLine="0"/>
+            </w:pPr>
+            <w:r>
+              <w:t>1.4</w:t>
+            </w:r>
+            <w:bookmarkStart w:id="0" w:name="_GoBack"/>
+            <w:bookmarkEnd w:id="0"/>
+            <w:r>
+              <w:t>.1</w:t>
+            </w:r>
+          </w:p>
+        </w:tc>
+      </w:tr>
+      <w:tr>
+        <w:tc>
+          <w:tcPr>
+            <w:tcW w:w="3085" w:type="dxa"/>
+          </w:tcPr>
+          <w:p>
+            <w:pPr>
+              <w:ind w:firstLine="0"/>
+            </w:pPr>
+            <w:r>
+              <w:t>Case name</w:t>
+            </w:r>
+          </w:p>
+        </w:tc>
+        <w:tc>
+          <w:tcPr>
+            <w:tcW w:w="5771" w:type="dxa"/>
+          </w:tcPr>
+          <w:p>
+            <w:pPr>
+              <w:ind w:firstLine="0"/>
+            </w:pPr>
+            <w:r>
+              <w:t>Receive coordinates</w:t>
+            </w:r>
+          </w:p>
+        </w:tc>
+      </w:tr>
+      <w:tr>
+        <w:tc>
+          <w:tcPr>
+            <w:tcW w:w="3085" w:type="dxa"/>
+          </w:tcPr>
+          <w:p>
+            <w:pPr>
+              <w:ind w:firstLine="0"/>
+            </w:pPr>
+            <w:r>
+              <w:t>Purpose</w:t>
+            </w:r>
+          </w:p>
+        </w:tc>
+        <w:tc>
+          <w:tcPr>
+            <w:tcW w:w="5771" w:type="dxa"/>
+          </w:tcPr>
+          <w:p>
+            <w:pPr>
+              <w:ind w:firstLine="0"/>
+            </w:pPr>
+            <w:r>
+              <w:t>To determine if the robot can receive the Bluetooth coordinates using the given program</w:t>
+            </w:r>
+          </w:p>
+        </w:tc>
+      </w:tr>
+      <w:tr>
+        <w:tc>
+          <w:tcPr>
+            <w:tcW w:w="3085" w:type="dxa"/>
+          </w:tcPr>
+          <w:p>
+            <w:pPr>
+              <w:ind w:firstLine="0"/>
+            </w:pPr>
+            <w:r>
+              <w:t>Description</w:t>
+            </w:r>
+          </w:p>
+        </w:tc>
+        <w:tc>
+          <w:tcPr>
+            <w:tcW w:w="5771" w:type="dxa"/>
+          </w:tcPr>
+          <w:p>
+            <w:pPr>
+              <w:ind w:firstLine="0"/>
+            </w:pPr>
+            <w:r>
+              <w:t>The robot will receive a pair of coordinates and display it.</w:t>
+            </w:r>
+          </w:p>
+        </w:tc>
+      </w:tr>
+      <w:tr>
+        <w:tc>
+          <w:tcPr>
+            <w:tcW w:w="3085" w:type="dxa"/>
+          </w:tcPr>
+          <w:p>
+            <w:pPr>
+              <w:ind w:firstLine="0"/>
+            </w:pPr>
+            <w:r>
+              <w:t>Prerequisites</w:t>
+            </w:r>
+          </w:p>
+        </w:tc>
+        <w:tc>
+          <w:tcPr>
+            <w:tcW w:w="5771" w:type="dxa"/>
+          </w:tcPr>
+          <w:p>
+            <w:pPr>
+              <w:ind w:firstLine="0"/>
+            </w:pPr>
+            <w:r>
+              <w:t>N/A</w:t>
+            </w:r>
+          </w:p>
+        </w:tc>
+      </w:tr>
+      <w:tr>
+        <w:tc>
+          <w:tcPr>
+            <w:tcW w:w="3085" w:type="dxa"/>
+          </w:tcPr>
+          <w:p>
+            <w:pPr>
+              <w:ind w:firstLine="0"/>
+            </w:pPr>
+            <w:r>
+              <w:t>Steps</w:t>
+            </w:r>
+          </w:p>
+        </w:tc>
+        <w:tc>
+          <w:tcPr>
+            <w:tcW w:w="5771" w:type="dxa"/>
+          </w:tcPr>
+          <w:p>
+            <w:pPr>
+              <w:pStyle w:val="ListParagraph"/>
+              <w:numPr>
+                <w:ilvl w:val="0"/>
+                <w:numId w:val="7"/>
+              </w:numPr>
+            </w:pPr>
+            <w:r>
+              <w:t xml:space="preserve">Start the Bluetooth program and robot </w:t>
+            </w:r>
+          </w:p>
+          <w:p>
+            <w:pPr>
+              <w:pStyle w:val="ListParagraph"/>
+              <w:numPr>
+                <w:ilvl w:val="0"/>
+                <w:numId w:val="7"/>
+              </w:numPr>
+            </w:pPr>
+            <w:r>
+              <w:t>Transmit a pair of coordinates</w:t>
+            </w:r>
+          </w:p>
+          <w:p>
+            <w:pPr>
+              <w:pStyle w:val="ListParagraph"/>
+              <w:numPr>
+                <w:ilvl w:val="0"/>
+                <w:numId w:val="7"/>
+              </w:numPr>
+            </w:pPr>
+            <w:r>
+              <w:t>Display it on LCD to acknowledge</w:t>
+            </w:r>
+          </w:p>
+          <w:p>
+            <w:pPr>
+              <w:pStyle w:val="ListParagraph"/>
+              <w:numPr>
+                <w:ilvl w:val="0"/>
+                <w:numId w:val="7"/>
+              </w:numPr>
+            </w:pPr>
+            <w:r>
+              <w:t>Repeat one more time</w:t>
+            </w:r>
+          </w:p>
+        </w:tc>
+      </w:tr>
+      <w:tr>
+        <w:tc>
+          <w:tcPr>
+            <w:tcW w:w="3085" w:type="dxa"/>
+          </w:tcPr>
+          <w:p>
+            <w:pPr>
+              <w:ind w:firstLine="0"/>
+            </w:pPr>
+            <w:r>
+              <w:t>Actual results</w:t>
+            </w:r>
+          </w:p>
+        </w:tc>
+        <w:tc>
+          <w:tcPr>
+            <w:tcW w:w="5771" w:type="dxa"/>
+          </w:tcPr>
+          <w:p>
+            <w:pPr>
+              <w:ind w:firstLine="0"/>
+            </w:pPr>
+          </w:p>
+        </w:tc>
+      </w:tr>
+      <w:tr>
+        <w:tc>
+          <w:tcPr>
+            <w:tcW w:w="3085" w:type="dxa"/>
+          </w:tcPr>
+          <w:p>
+            <w:pPr>
+              <w:ind w:firstLine="0"/>
+            </w:pPr>
+            <w:r>
+              <w:t>Expected results</w:t>
+            </w:r>
+          </w:p>
+        </w:tc>
+        <w:tc>
+          <w:tcPr>
+            <w:tcW w:w="5771" w:type="dxa"/>
+          </w:tcPr>
+          <w:p>
+            <w:pPr>
+              <w:ind w:firstLine="0"/>
+            </w:pPr>
+            <w:r>
+              <w:t>Robot will display the proper coordinates on the LCD.</w:t>
             </w:r>
           </w:p>
         </w:tc>
@@ -607,6 +1764,92 @@
 <file path=word/numbering.xml><?xml version="1.0" encoding="utf-8"?>
 <w:numbering xmlns:wpc="http://schemas.microsoft.com/office/word/2010/wordprocessingCanvas" xmlns:mo="http://schemas.microsoft.com/office/mac/office/2008/main" xmlns:mc="http://schemas.openxmlformats.org/markup-compatibility/2006" xmlns:mv="urn:schemas-microsoft-com:mac:vml" xmlns:o="urn:schemas-microsoft-com:office:office" xmlns:r="http://schemas.openxmlformats.org/officeDocument/2006/relationships" xmlns:m="http://schemas.openxmlformats.org/officeDocument/2006/math" xmlns:v="urn:schemas-microsoft-com:vml" xmlns:wp14="http://schemas.microsoft.com/office/word/2010/wordprocessingDrawing" xmlns:wp="http://schemas.openxmlformats.org/drawingml/2006/wordprocessingDrawing" xmlns:w10="urn:schemas-microsoft-com:office:word" xmlns:w="http://schemas.openxmlformats.org/wordprocessingml/2006/main" xmlns:w14="http://schemas.microsoft.com/office/word/2010/wordml" xmlns:wpg="http://schemas.microsoft.com/office/word/2010/wordprocessingGroup" xmlns:wpi="http://schemas.microsoft.com/office/word/2010/wordprocessingInk" xmlns:wne="http://schemas.microsoft.com/office/word/2006/wordml" xmlns:wps="http://schemas.microsoft.com/office/word/2010/wordprocessingShape" mc:Ignorable="w14 wp14">
   <w:abstractNum w:abstractNumId="0">
+    <w:nsid w:val="05042924"/>
+    <w:multiLevelType w:val="hybridMultilevel"/>
+    <w:tmpl w:val="D0E6A7A6"/>
+    <w:lvl w:ilvl="0" w:tplc="0409000F">
+      <w:start w:val="1"/>
+      <w:numFmt w:val="decimal"/>
+      <w:lvlText w:val="%1."/>
+      <w:lvlJc w:val="left"/>
+      <w:pPr>
+        <w:ind w:left="720" w:hanging="360"/>
+      </w:pPr>
+    </w:lvl>
+    <w:lvl w:ilvl="1" w:tplc="04090019" w:tentative="1">
+      <w:start w:val="1"/>
+      <w:numFmt w:val="lowerLetter"/>
+      <w:lvlText w:val="%2."/>
+      <w:lvlJc w:val="left"/>
+      <w:pPr>
+        <w:ind w:left="1440" w:hanging="360"/>
+      </w:pPr>
+    </w:lvl>
+    <w:lvl w:ilvl="2" w:tplc="0409001B" w:tentative="1">
+      <w:start w:val="1"/>
+      <w:numFmt w:val="lowerRoman"/>
+      <w:lvlText w:val="%3."/>
+      <w:lvlJc w:val="right"/>
+      <w:pPr>
+        <w:ind w:left="2160" w:hanging="180"/>
+      </w:pPr>
+    </w:lvl>
+    <w:lvl w:ilvl="3" w:tplc="0409000F" w:tentative="1">
+      <w:start w:val="1"/>
+      <w:numFmt w:val="decimal"/>
+      <w:lvlText w:val="%4."/>
+      <w:lvlJc w:val="left"/>
+      <w:pPr>
+        <w:ind w:left="2880" w:hanging="360"/>
+      </w:pPr>
+    </w:lvl>
+    <w:lvl w:ilvl="4" w:tplc="04090019" w:tentative="1">
+      <w:start w:val="1"/>
+      <w:numFmt w:val="lowerLetter"/>
+      <w:lvlText w:val="%5."/>
+      <w:lvlJc w:val="left"/>
+      <w:pPr>
+        <w:ind w:left="3600" w:hanging="360"/>
+      </w:pPr>
+    </w:lvl>
+    <w:lvl w:ilvl="5" w:tplc="0409001B" w:tentative="1">
+      <w:start w:val="1"/>
+      <w:numFmt w:val="lowerRoman"/>
+      <w:lvlText w:val="%6."/>
+      <w:lvlJc w:val="right"/>
+      <w:pPr>
+        <w:ind w:left="4320" w:hanging="180"/>
+      </w:pPr>
+    </w:lvl>
+    <w:lvl w:ilvl="6" w:tplc="0409000F" w:tentative="1">
+      <w:start w:val="1"/>
+      <w:numFmt w:val="decimal"/>
+      <w:lvlText w:val="%7."/>
+      <w:lvlJc w:val="left"/>
+      <w:pPr>
+        <w:ind w:left="5040" w:hanging="360"/>
+      </w:pPr>
+    </w:lvl>
+    <w:lvl w:ilvl="7" w:tplc="04090019" w:tentative="1">
+      <w:start w:val="1"/>
+      <w:numFmt w:val="lowerLetter"/>
+      <w:lvlText w:val="%8."/>
+      <w:lvlJc w:val="left"/>
+      <w:pPr>
+        <w:ind w:left="5760" w:hanging="360"/>
+      </w:pPr>
+    </w:lvl>
+    <w:lvl w:ilvl="8" w:tplc="0409001B" w:tentative="1">
+      <w:start w:val="1"/>
+      <w:numFmt w:val="lowerRoman"/>
+      <w:lvlText w:val="%9."/>
+      <w:lvlJc w:val="right"/>
+      <w:pPr>
+        <w:ind w:left="6480" w:hanging="180"/>
+      </w:pPr>
+    </w:lvl>
+  </w:abstractNum>
+  <w:abstractNum w:abstractNumId="1">
     <w:nsid w:val="0850248A"/>
     <w:multiLevelType w:val="hybridMultilevel"/>
     <w:tmpl w:val="E8963EEC"/>
@@ -719,7 +1962,7 @@
       </w:rPr>
     </w:lvl>
   </w:abstractNum>
-  <w:abstractNum w:abstractNumId="1">
+  <w:abstractNum w:abstractNumId="2">
     <w:nsid w:val="22FE1007"/>
     <w:multiLevelType w:val="hybridMultilevel"/>
     <w:tmpl w:val="2DB85048"/>
@@ -805,7 +2048,179 @@
       </w:pPr>
     </w:lvl>
   </w:abstractNum>
-  <w:abstractNum w:abstractNumId="2">
+  <w:abstractNum w:abstractNumId="3">
+    <w:nsid w:val="4F386645"/>
+    <w:multiLevelType w:val="hybridMultilevel"/>
+    <w:tmpl w:val="D0E6A7A6"/>
+    <w:lvl w:ilvl="0" w:tplc="0409000F">
+      <w:start w:val="1"/>
+      <w:numFmt w:val="decimal"/>
+      <w:lvlText w:val="%1."/>
+      <w:lvlJc w:val="left"/>
+      <w:pPr>
+        <w:ind w:left="720" w:hanging="360"/>
+      </w:pPr>
+    </w:lvl>
+    <w:lvl w:ilvl="1" w:tplc="04090019" w:tentative="1">
+      <w:start w:val="1"/>
+      <w:numFmt w:val="lowerLetter"/>
+      <w:lvlText w:val="%2."/>
+      <w:lvlJc w:val="left"/>
+      <w:pPr>
+        <w:ind w:left="1440" w:hanging="360"/>
+      </w:pPr>
+    </w:lvl>
+    <w:lvl w:ilvl="2" w:tplc="0409001B" w:tentative="1">
+      <w:start w:val="1"/>
+      <w:numFmt w:val="lowerRoman"/>
+      <w:lvlText w:val="%3."/>
+      <w:lvlJc w:val="right"/>
+      <w:pPr>
+        <w:ind w:left="2160" w:hanging="180"/>
+      </w:pPr>
+    </w:lvl>
+    <w:lvl w:ilvl="3" w:tplc="0409000F" w:tentative="1">
+      <w:start w:val="1"/>
+      <w:numFmt w:val="decimal"/>
+      <w:lvlText w:val="%4."/>
+      <w:lvlJc w:val="left"/>
+      <w:pPr>
+        <w:ind w:left="2880" w:hanging="360"/>
+      </w:pPr>
+    </w:lvl>
+    <w:lvl w:ilvl="4" w:tplc="04090019" w:tentative="1">
+      <w:start w:val="1"/>
+      <w:numFmt w:val="lowerLetter"/>
+      <w:lvlText w:val="%5."/>
+      <w:lvlJc w:val="left"/>
+      <w:pPr>
+        <w:ind w:left="3600" w:hanging="360"/>
+      </w:pPr>
+    </w:lvl>
+    <w:lvl w:ilvl="5" w:tplc="0409001B" w:tentative="1">
+      <w:start w:val="1"/>
+      <w:numFmt w:val="lowerRoman"/>
+      <w:lvlText w:val="%6."/>
+      <w:lvlJc w:val="right"/>
+      <w:pPr>
+        <w:ind w:left="4320" w:hanging="180"/>
+      </w:pPr>
+    </w:lvl>
+    <w:lvl w:ilvl="6" w:tplc="0409000F" w:tentative="1">
+      <w:start w:val="1"/>
+      <w:numFmt w:val="decimal"/>
+      <w:lvlText w:val="%7."/>
+      <w:lvlJc w:val="left"/>
+      <w:pPr>
+        <w:ind w:left="5040" w:hanging="360"/>
+      </w:pPr>
+    </w:lvl>
+    <w:lvl w:ilvl="7" w:tplc="04090019" w:tentative="1">
+      <w:start w:val="1"/>
+      <w:numFmt w:val="lowerLetter"/>
+      <w:lvlText w:val="%8."/>
+      <w:lvlJc w:val="left"/>
+      <w:pPr>
+        <w:ind w:left="5760" w:hanging="360"/>
+      </w:pPr>
+    </w:lvl>
+    <w:lvl w:ilvl="8" w:tplc="0409001B" w:tentative="1">
+      <w:start w:val="1"/>
+      <w:numFmt w:val="lowerRoman"/>
+      <w:lvlText w:val="%9."/>
+      <w:lvlJc w:val="right"/>
+      <w:pPr>
+        <w:ind w:left="6480" w:hanging="180"/>
+      </w:pPr>
+    </w:lvl>
+  </w:abstractNum>
+  <w:abstractNum w:abstractNumId="4">
+    <w:nsid w:val="5C6B2ED7"/>
+    <w:multiLevelType w:val="hybridMultilevel"/>
+    <w:tmpl w:val="D0E6A7A6"/>
+    <w:lvl w:ilvl="0" w:tplc="0409000F">
+      <w:start w:val="1"/>
+      <w:numFmt w:val="decimal"/>
+      <w:lvlText w:val="%1."/>
+      <w:lvlJc w:val="left"/>
+      <w:pPr>
+        <w:ind w:left="720" w:hanging="360"/>
+      </w:pPr>
+    </w:lvl>
+    <w:lvl w:ilvl="1" w:tplc="04090019" w:tentative="1">
+      <w:start w:val="1"/>
+      <w:numFmt w:val="lowerLetter"/>
+      <w:lvlText w:val="%2."/>
+      <w:lvlJc w:val="left"/>
+      <w:pPr>
+        <w:ind w:left="1440" w:hanging="360"/>
+      </w:pPr>
+    </w:lvl>
+    <w:lvl w:ilvl="2" w:tplc="0409001B" w:tentative="1">
+      <w:start w:val="1"/>
+      <w:numFmt w:val="lowerRoman"/>
+      <w:lvlText w:val="%3."/>
+      <w:lvlJc w:val="right"/>
+      <w:pPr>
+        <w:ind w:left="2160" w:hanging="180"/>
+      </w:pPr>
+    </w:lvl>
+    <w:lvl w:ilvl="3" w:tplc="0409000F" w:tentative="1">
+      <w:start w:val="1"/>
+      <w:numFmt w:val="decimal"/>
+      <w:lvlText w:val="%4."/>
+      <w:lvlJc w:val="left"/>
+      <w:pPr>
+        <w:ind w:left="2880" w:hanging="360"/>
+      </w:pPr>
+    </w:lvl>
+    <w:lvl w:ilvl="4" w:tplc="04090019" w:tentative="1">
+      <w:start w:val="1"/>
+      <w:numFmt w:val="lowerLetter"/>
+      <w:lvlText w:val="%5."/>
+      <w:lvlJc w:val="left"/>
+      <w:pPr>
+        <w:ind w:left="3600" w:hanging="360"/>
+      </w:pPr>
+    </w:lvl>
+    <w:lvl w:ilvl="5" w:tplc="0409001B" w:tentative="1">
+      <w:start w:val="1"/>
+      <w:numFmt w:val="lowerRoman"/>
+      <w:lvlText w:val="%6."/>
+      <w:lvlJc w:val="right"/>
+      <w:pPr>
+        <w:ind w:left="4320" w:hanging="180"/>
+      </w:pPr>
+    </w:lvl>
+    <w:lvl w:ilvl="6" w:tplc="0409000F" w:tentative="1">
+      <w:start w:val="1"/>
+      <w:numFmt w:val="decimal"/>
+      <w:lvlText w:val="%7."/>
+      <w:lvlJc w:val="left"/>
+      <w:pPr>
+        <w:ind w:left="5040" w:hanging="360"/>
+      </w:pPr>
+    </w:lvl>
+    <w:lvl w:ilvl="7" w:tplc="04090019" w:tentative="1">
+      <w:start w:val="1"/>
+      <w:numFmt w:val="lowerLetter"/>
+      <w:lvlText w:val="%8."/>
+      <w:lvlJc w:val="left"/>
+      <w:pPr>
+        <w:ind w:left="5760" w:hanging="360"/>
+      </w:pPr>
+    </w:lvl>
+    <w:lvl w:ilvl="8" w:tplc="0409001B" w:tentative="1">
+      <w:start w:val="1"/>
+      <w:numFmt w:val="lowerRoman"/>
+      <w:lvlText w:val="%9."/>
+      <w:lvlJc w:val="right"/>
+      <w:pPr>
+        <w:ind w:left="6480" w:hanging="180"/>
+      </w:pPr>
+    </w:lvl>
+  </w:abstractNum>
+  <w:abstractNum w:abstractNumId="5">
     <w:nsid w:val="6B0900D7"/>
     <w:multiLevelType w:val="hybridMultilevel"/>
     <w:tmpl w:val="D0E6A7A6"/>
@@ -891,14 +2306,112 @@
       </w:pPr>
     </w:lvl>
   </w:abstractNum>
+  <w:abstractNum w:abstractNumId="6">
+    <w:nsid w:val="6C4612DE"/>
+    <w:multiLevelType w:val="hybridMultilevel"/>
+    <w:tmpl w:val="D0E6A7A6"/>
+    <w:lvl w:ilvl="0" w:tplc="0409000F">
+      <w:start w:val="1"/>
+      <w:numFmt w:val="decimal"/>
+      <w:lvlText w:val="%1."/>
+      <w:lvlJc w:val="left"/>
+      <w:pPr>
+        <w:ind w:left="720" w:hanging="360"/>
+      </w:pPr>
+    </w:lvl>
+    <w:lvl w:ilvl="1" w:tplc="04090019" w:tentative="1">
+      <w:start w:val="1"/>
+      <w:numFmt w:val="lowerLetter"/>
+      <w:lvlText w:val="%2."/>
+      <w:lvlJc w:val="left"/>
+      <w:pPr>
+        <w:ind w:left="1440" w:hanging="360"/>
+      </w:pPr>
+    </w:lvl>
+    <w:lvl w:ilvl="2" w:tplc="0409001B" w:tentative="1">
+      <w:start w:val="1"/>
+      <w:numFmt w:val="lowerRoman"/>
+      <w:lvlText w:val="%3."/>
+      <w:lvlJc w:val="right"/>
+      <w:pPr>
+        <w:ind w:left="2160" w:hanging="180"/>
+      </w:pPr>
+    </w:lvl>
+    <w:lvl w:ilvl="3" w:tplc="0409000F" w:tentative="1">
+      <w:start w:val="1"/>
+      <w:numFmt w:val="decimal"/>
+      <w:lvlText w:val="%4."/>
+      <w:lvlJc w:val="left"/>
+      <w:pPr>
+        <w:ind w:left="2880" w:hanging="360"/>
+      </w:pPr>
+    </w:lvl>
+    <w:lvl w:ilvl="4" w:tplc="04090019" w:tentative="1">
+      <w:start w:val="1"/>
+      <w:numFmt w:val="lowerLetter"/>
+      <w:lvlText w:val="%5."/>
+      <w:lvlJc w:val="left"/>
+      <w:pPr>
+        <w:ind w:left="3600" w:hanging="360"/>
+      </w:pPr>
+    </w:lvl>
+    <w:lvl w:ilvl="5" w:tplc="0409001B" w:tentative="1">
+      <w:start w:val="1"/>
+      <w:numFmt w:val="lowerRoman"/>
+      <w:lvlText w:val="%6."/>
+      <w:lvlJc w:val="right"/>
+      <w:pPr>
+        <w:ind w:left="4320" w:hanging="180"/>
+      </w:pPr>
+    </w:lvl>
+    <w:lvl w:ilvl="6" w:tplc="0409000F" w:tentative="1">
+      <w:start w:val="1"/>
+      <w:numFmt w:val="decimal"/>
+      <w:lvlText w:val="%7."/>
+      <w:lvlJc w:val="left"/>
+      <w:pPr>
+        <w:ind w:left="5040" w:hanging="360"/>
+      </w:pPr>
+    </w:lvl>
+    <w:lvl w:ilvl="7" w:tplc="04090019" w:tentative="1">
+      <w:start w:val="1"/>
+      <w:numFmt w:val="lowerLetter"/>
+      <w:lvlText w:val="%8."/>
+      <w:lvlJc w:val="left"/>
+      <w:pPr>
+        <w:ind w:left="5760" w:hanging="360"/>
+      </w:pPr>
+    </w:lvl>
+    <w:lvl w:ilvl="8" w:tplc="0409001B" w:tentative="1">
+      <w:start w:val="1"/>
+      <w:numFmt w:val="lowerRoman"/>
+      <w:lvlText w:val="%9."/>
+      <w:lvlJc w:val="right"/>
+      <w:pPr>
+        <w:ind w:left="6480" w:hanging="180"/>
+      </w:pPr>
+    </w:lvl>
+  </w:abstractNum>
   <w:num w:numId="1">
+    <w:abstractNumId w:val="2"/>
+  </w:num>
+  <w:num w:numId="2">
     <w:abstractNumId w:val="1"/>
   </w:num>
-  <w:num w:numId="2">
+  <w:num w:numId="3">
+    <w:abstractNumId w:val="5"/>
+  </w:num>
+  <w:num w:numId="4">
+    <w:abstractNumId w:val="6"/>
+  </w:num>
+  <w:num w:numId="5">
+    <w:abstractNumId w:val="4"/>
+  </w:num>
+  <w:num w:numId="6">
     <w:abstractNumId w:val="0"/>
   </w:num>
-  <w:num w:numId="3">
-    <w:abstractNumId w:val="2"/>
+  <w:num w:numId="7">
+    <w:abstractNumId w:val="3"/>
   </w:num>
 </w:numbering>
 </file>

</xml_diff>

<commit_message>
added more case for the testing document
</commit_message>
<xml_diff>
--- a/documents/testingDoc.docx
+++ b/documents/testingDoc.docx
@@ -60,9 +60,11 @@
           <w:numId w:val="2"/>
         </w:numPr>
       </w:pPr>
+      <w:proofErr w:type="spellStart"/>
       <w:r>
         <w:t>Odometry</w:t>
       </w:r>
+      <w:proofErr w:type="spellEnd"/>
     </w:p>
     <w:p>
       <w:pPr>
@@ -116,6 +118,18 @@
       <w:pPr>
         <w:pStyle w:val="ListParagraph"/>
         <w:numPr>
+          <w:ilvl w:val="1"/>
+          <w:numId w:val="2"/>
+        </w:numPr>
+      </w:pPr>
+      <w:r>
+        <w:t>Ball loading</w:t>
+      </w:r>
+    </w:p>
+    <w:p>
+      <w:pPr>
+        <w:pStyle w:val="ListParagraph"/>
+        <w:numPr>
           <w:ilvl w:val="0"/>
           <w:numId w:val="2"/>
         </w:numPr>
@@ -186,6 +200,39 @@
     </w:p>
     <w:p>
       <w:pPr>
+        <w:pStyle w:val="ListParagraph"/>
+        <w:numPr>
+          <w:ilvl w:val="0"/>
+          <w:numId w:val="2"/>
+        </w:numPr>
+      </w:pPr>
+      <w:r>
+        <w:lastRenderedPageBreak/>
+        <w:t xml:space="preserve">Optional </w:t>
+      </w:r>
+      <w:r>
+        <w:t>functions</w:t>
+      </w:r>
+    </w:p>
+    <w:p>
+      <w:pPr>
+        <w:pStyle w:val="ListParagraph"/>
+        <w:numPr>
+          <w:ilvl w:val="1"/>
+          <w:numId w:val="2"/>
+        </w:numPr>
+      </w:pPr>
+      <w:proofErr w:type="spellStart"/>
+      <w:r>
+        <w:t>Odometry</w:t>
+      </w:r>
+      <w:proofErr w:type="spellEnd"/>
+      <w:r>
+        <w:t xml:space="preserve"> correction</w:t>
+      </w:r>
+    </w:p>
+    <w:p>
+      <w:pPr>
         <w:pStyle w:val="Heading1"/>
         <w:rPr>
           <w:i w:val="0"/>
@@ -195,7 +242,6 @@
         <w:rPr>
           <w:i w:val="0"/>
         </w:rPr>
-        <w:lastRenderedPageBreak/>
         <w:t>3. Test cases</w:t>
       </w:r>
     </w:p>
@@ -211,9 +257,11 @@
       <w:pPr>
         <w:pStyle w:val="Heading3"/>
       </w:pPr>
+      <w:proofErr w:type="spellStart"/>
       <w:r>
         <w:t>Odometry</w:t>
       </w:r>
+      <w:proofErr w:type="spellEnd"/>
     </w:p>
     <w:tbl>
       <w:tblPr>
@@ -523,7 +571,15 @@
               <w:t>to the various points accurately, and also take the smallest angle to turn</w:t>
             </w:r>
             <w:r>
-              <w:t>; odometry should properly reflect angles turned</w:t>
+              <w:t xml:space="preserve">; </w:t>
+            </w:r>
+            <w:proofErr w:type="spellStart"/>
+            <w:r>
+              <w:t>odometry</w:t>
+            </w:r>
+            <w:proofErr w:type="spellEnd"/>
+            <w:r>
+              <w:t xml:space="preserve"> should properly reflect angles turned</w:t>
             </w:r>
           </w:p>
         </w:tc>
@@ -794,14 +850,20 @@
               <w:t>Robot can walk straight, so that its angle is perpendicular to where it started</w:t>
             </w:r>
             <w:r>
-              <w:t>; the odometry reported should be reasonable accurate</w:t>
+              <w:t xml:space="preserve">; the </w:t>
+            </w:r>
+            <w:proofErr w:type="spellStart"/>
+            <w:r>
+              <w:t>odometry</w:t>
+            </w:r>
+            <w:proofErr w:type="spellEnd"/>
+            <w:r>
+              <w:t xml:space="preserve"> reported should be reasonable accurate</w:t>
             </w:r>
           </w:p>
         </w:tc>
       </w:tr>
     </w:tbl>
-    <w:p/>
-    <w:p/>
     <w:p>
       <w:pPr>
         <w:pStyle w:val="Heading3"/>
@@ -901,6 +963,9 @@
             <w:r>
               <w:t>To determine if the robot can travel to desired location</w:t>
             </w:r>
+            <w:r>
+              <w:t>, facing the correct orientation</w:t>
+            </w:r>
           </w:p>
         </w:tc>
       </w:tr>
@@ -931,6 +996,9 @@
             </w:r>
             <w:r>
               <w:t>and the offset from the origin will be used to determine if the robot is accurate enough</w:t>
+            </w:r>
+            <w:r>
+              <w:t>. Also the robot needs to point at indicated angle when it is at the destination.</w:t>
             </w:r>
           </w:p>
         </w:tc>
@@ -1002,7 +1070,13 @@
               </w:numPr>
             </w:pPr>
             <w:r>
-              <w:t>Walk to (0, 30)</w:t>
+              <w:t>Walk to (0, 30</w:t>
+            </w:r>
+            <w:r>
+              <w:t>,0</w:t>
+            </w:r>
+            <w:r>
+              <w:t>)</w:t>
             </w:r>
           </w:p>
           <w:p>
@@ -1014,7 +1088,13 @@
               </w:numPr>
             </w:pPr>
             <w:r>
-              <w:t>Walk to (30, 15)</w:t>
+              <w:t>Walk to (30, 15</w:t>
+            </w:r>
+            <w:r>
+              <w:t>,45</w:t>
+            </w:r>
+            <w:r>
+              <w:t>)</w:t>
             </w:r>
           </w:p>
           <w:p>
@@ -1029,6 +1109,9 @@
               <w:t>Walk to (30,30</w:t>
             </w:r>
             <w:r>
+              <w:t>,100</w:t>
+            </w:r>
+            <w:r>
               <w:t>)</w:t>
             </w:r>
           </w:p>
@@ -1041,7 +1124,13 @@
               </w:numPr>
             </w:pPr>
             <w:r>
-              <w:t>Walk to (0,15)</w:t>
+              <w:t>Walk to (0,15</w:t>
+            </w:r>
+            <w:r>
+              <w:t>,250</w:t>
+            </w:r>
+            <w:r>
+              <w:t>)</w:t>
             </w:r>
           </w:p>
           <w:p>
@@ -1053,7 +1142,13 @@
               </w:numPr>
             </w:pPr>
             <w:r>
-              <w:t>Walk to (0,0)</w:t>
+              <w:t>Walk to (0,0</w:t>
+            </w:r>
+            <w:r>
+              <w:t>,0</w:t>
+            </w:r>
+            <w:r>
+              <w:t>)</w:t>
             </w:r>
           </w:p>
         </w:tc>
@@ -1106,10 +1201,7 @@
               <w:ind w:firstLine="0"/>
             </w:pPr>
             <w:r>
-              <w:t xml:space="preserve">Robot </w:t>
-            </w:r>
-            <w:r>
-              <w:t>will take the direct angle to travel to the points, while adjusting on its way. It shouldn’t be too off from the origin</w:t>
+              <w:t>????</w:t>
             </w:r>
           </w:p>
         </w:tc>
@@ -1184,7 +1276,7 @@
               <w:ind w:firstLine="0"/>
             </w:pPr>
             <w:r>
-              <w:t>Receive coordinates</w:t>
+              <w:t>Receive information over Bluetooth</w:t>
             </w:r>
           </w:p>
         </w:tc>
@@ -1240,7 +1332,10 @@
               <w:ind w:firstLine="0"/>
             </w:pPr>
             <w:r>
-              <w:t>The robot will receive a pair of coordinates and display it.</w:t>
+              <w:t xml:space="preserve">The robot </w:t>
+            </w:r>
+            <w:r>
+              <w:t>displays the received information transferred via Bluetooth</w:t>
             </w:r>
           </w:p>
         </w:tc>
@@ -1389,7 +1484,10 @@
               <w:ind w:firstLine="0"/>
             </w:pPr>
             <w:r>
-              <w:t>Robot will display the proper coordinates on the LCD.</w:t>
+              <w:t xml:space="preserve">Robot will display the </w:t>
+            </w:r>
+            <w:r>
+              <w:t>information on the LCD</w:t>
             </w:r>
           </w:p>
         </w:tc>
@@ -1436,193 +1534,1894 @@
               <w:ind w:firstLine="0"/>
             </w:pPr>
             <w:r>
-              <w:t>1.4</w:t>
-            </w:r>
+              <w:t>1.4.1</w:t>
+            </w:r>
+          </w:p>
+        </w:tc>
+      </w:tr>
+      <w:tr>
+        <w:tc>
+          <w:tcPr>
+            <w:tcW w:w="3085" w:type="dxa"/>
+          </w:tcPr>
+          <w:p>
+            <w:pPr>
+              <w:ind w:firstLine="0"/>
+            </w:pPr>
+            <w:r>
+              <w:t>Case name</w:t>
+            </w:r>
+          </w:p>
+        </w:tc>
+        <w:tc>
+          <w:tcPr>
+            <w:tcW w:w="5771" w:type="dxa"/>
+          </w:tcPr>
+          <w:p>
+            <w:pPr>
+              <w:ind w:firstLine="0"/>
+            </w:pPr>
+            <w:r>
+              <w:t>Launch ball</w:t>
+            </w:r>
+          </w:p>
+        </w:tc>
+      </w:tr>
+      <w:tr>
+        <w:tc>
+          <w:tcPr>
+            <w:tcW w:w="3085" w:type="dxa"/>
+          </w:tcPr>
+          <w:p>
+            <w:pPr>
+              <w:ind w:firstLine="0"/>
+            </w:pPr>
+            <w:r>
+              <w:t>Purpose</w:t>
+            </w:r>
+          </w:p>
+        </w:tc>
+        <w:tc>
+          <w:tcPr>
+            <w:tcW w:w="5771" w:type="dxa"/>
+          </w:tcPr>
+          <w:p>
+            <w:pPr>
+              <w:ind w:firstLine="0"/>
+            </w:pPr>
+            <w:r>
+              <w:t xml:space="preserve">To determine if the robot can </w:t>
+            </w:r>
+            <w:r>
+              <w:t xml:space="preserve">launch a ball through the target with a minimum of one bounce, from a </w:t>
+            </w:r>
+            <w:r>
+              <w:t>range of given distance</w:t>
+            </w:r>
+          </w:p>
+        </w:tc>
+      </w:tr>
+      <w:tr>
+        <w:tc>
+          <w:tcPr>
+            <w:tcW w:w="3085" w:type="dxa"/>
+          </w:tcPr>
+          <w:p>
+            <w:pPr>
+              <w:ind w:firstLine="0"/>
+            </w:pPr>
+            <w:r>
+              <w:t>Description</w:t>
+            </w:r>
+          </w:p>
+        </w:tc>
+        <w:tc>
+          <w:tcPr>
+            <w:tcW w:w="5771" w:type="dxa"/>
+          </w:tcPr>
+          <w:p>
+            <w:pPr>
+              <w:ind w:firstLine="0"/>
+            </w:pPr>
+            <w:r>
+              <w:t xml:space="preserve">The robot will </w:t>
+            </w:r>
+            <w:r>
+              <w:t>receive a pair of coordinates and shoot the ball to the target</w:t>
+            </w:r>
+            <w:r>
+              <w:t xml:space="preserve">. The test will try to find the min/max angle for each foot </w:t>
+            </w:r>
+          </w:p>
+        </w:tc>
+      </w:tr>
+      <w:tr>
+        <w:tc>
+          <w:tcPr>
+            <w:tcW w:w="3085" w:type="dxa"/>
+          </w:tcPr>
+          <w:p>
+            <w:pPr>
+              <w:ind w:firstLine="0"/>
+            </w:pPr>
+            <w:r>
+              <w:t>Prerequisites</w:t>
+            </w:r>
+          </w:p>
+        </w:tc>
+        <w:tc>
+          <w:tcPr>
+            <w:tcW w:w="5771" w:type="dxa"/>
+          </w:tcPr>
+          <w:p>
+            <w:pPr>
+              <w:ind w:firstLine="0"/>
+            </w:pPr>
+            <w:r>
+              <w:t>N/A</w:t>
+            </w:r>
+          </w:p>
+        </w:tc>
+      </w:tr>
+      <w:tr>
+        <w:tc>
+          <w:tcPr>
+            <w:tcW w:w="3085" w:type="dxa"/>
+          </w:tcPr>
+          <w:p>
+            <w:pPr>
+              <w:ind w:firstLine="0"/>
+            </w:pPr>
+            <w:r>
+              <w:t>Steps</w:t>
+            </w:r>
+          </w:p>
+        </w:tc>
+        <w:tc>
+          <w:tcPr>
+            <w:tcW w:w="5771" w:type="dxa"/>
+          </w:tcPr>
+          <w:p>
+            <w:pPr>
+              <w:ind w:firstLine="0"/>
+            </w:pPr>
+          </w:p>
+        </w:tc>
+      </w:tr>
+      <w:tr>
+        <w:tc>
+          <w:tcPr>
+            <w:tcW w:w="3085" w:type="dxa"/>
+          </w:tcPr>
+          <w:p>
+            <w:pPr>
+              <w:ind w:firstLine="0"/>
+            </w:pPr>
+            <w:r>
+              <w:t>Actual results</w:t>
+            </w:r>
+          </w:p>
+        </w:tc>
+        <w:tc>
+          <w:tcPr>
+            <w:tcW w:w="5771" w:type="dxa"/>
+          </w:tcPr>
+          <w:p>
+            <w:pPr>
+              <w:ind w:firstLine="0"/>
+            </w:pPr>
+          </w:p>
+        </w:tc>
+      </w:tr>
+      <w:tr>
+        <w:tc>
+          <w:tcPr>
+            <w:tcW w:w="3085" w:type="dxa"/>
+          </w:tcPr>
+          <w:p>
+            <w:pPr>
+              <w:ind w:firstLine="0"/>
+            </w:pPr>
+            <w:r>
+              <w:t>Expected results</w:t>
+            </w:r>
+          </w:p>
+        </w:tc>
+        <w:tc>
+          <w:tcPr>
+            <w:tcW w:w="5771" w:type="dxa"/>
+          </w:tcPr>
+          <w:p>
+            <w:pPr>
+              <w:ind w:firstLine="0"/>
+            </w:pPr>
+            <w:r>
+              <w:t xml:space="preserve">Robot will </w:t>
+            </w:r>
+            <w:r>
+              <w:t>shoot the ball into the target</w:t>
+            </w:r>
+          </w:p>
+        </w:tc>
+      </w:tr>
+    </w:tbl>
+    <w:p>
+      <w:pPr>
+        <w:pStyle w:val="Heading3"/>
+      </w:pPr>
+      <w:r>
+        <w:t>Localization</w:t>
+      </w:r>
+    </w:p>
+    <w:tbl>
+      <w:tblPr>
+        <w:tblStyle w:val="TableGrid"/>
+        <w:tblW w:w="0" w:type="auto"/>
+        <w:tblLook w:val="04A0" w:firstRow="1" w:lastRow="0" w:firstColumn="1" w:lastColumn="0" w:noHBand="0" w:noVBand="1"/>
+      </w:tblPr>
+      <w:tblGrid>
+        <w:gridCol w:w="3085"/>
+        <w:gridCol w:w="5771"/>
+      </w:tblGrid>
+      <w:tr>
+        <w:tc>
+          <w:tcPr>
+            <w:tcW w:w="3085" w:type="dxa"/>
+          </w:tcPr>
+          <w:p>
+            <w:pPr>
+              <w:ind w:firstLine="0"/>
+            </w:pPr>
+            <w:r>
+              <w:t>Test case ID</w:t>
+            </w:r>
+          </w:p>
+        </w:tc>
+        <w:tc>
+          <w:tcPr>
+            <w:tcW w:w="5771" w:type="dxa"/>
+          </w:tcPr>
+          <w:p>
+            <w:pPr>
+              <w:ind w:firstLine="0"/>
+            </w:pPr>
+            <w:r>
+              <w:t>1.5.1</w:t>
+            </w:r>
+          </w:p>
+        </w:tc>
+      </w:tr>
+      <w:tr>
+        <w:tc>
+          <w:tcPr>
+            <w:tcW w:w="3085" w:type="dxa"/>
+          </w:tcPr>
+          <w:p>
+            <w:pPr>
+              <w:ind w:firstLine="0"/>
+            </w:pPr>
+            <w:r>
+              <w:t>Case name</w:t>
+            </w:r>
+          </w:p>
+        </w:tc>
+        <w:tc>
+          <w:tcPr>
+            <w:tcW w:w="5771" w:type="dxa"/>
+          </w:tcPr>
+          <w:p>
+            <w:pPr>
+              <w:ind w:firstLine="0"/>
+            </w:pPr>
+            <w:r>
+              <w:t>Sonar falling edge case</w:t>
+            </w:r>
+          </w:p>
+        </w:tc>
+      </w:tr>
+      <w:tr>
+        <w:tc>
+          <w:tcPr>
+            <w:tcW w:w="3085" w:type="dxa"/>
+          </w:tcPr>
+          <w:p>
+            <w:pPr>
+              <w:ind w:firstLine="0"/>
+            </w:pPr>
+            <w:r>
+              <w:t>Purpose</w:t>
+            </w:r>
+          </w:p>
+        </w:tc>
+        <w:tc>
+          <w:tcPr>
+            <w:tcW w:w="5771" w:type="dxa"/>
+          </w:tcPr>
+          <w:p>
+            <w:pPr>
+              <w:ind w:firstLine="0"/>
+            </w:pPr>
+            <w:r>
+              <w:t xml:space="preserve">To determine if the robot </w:t>
+            </w:r>
+            <w:r>
+              <w:t xml:space="preserve">can get an approximation of where </w:t>
+            </w:r>
+            <w:r>
+              <w:t>north is.</w:t>
+            </w:r>
+          </w:p>
+        </w:tc>
+      </w:tr>
+      <w:tr>
+        <w:tc>
+          <w:tcPr>
+            <w:tcW w:w="3085" w:type="dxa"/>
+          </w:tcPr>
+          <w:p>
+            <w:pPr>
+              <w:ind w:firstLine="0"/>
+            </w:pPr>
+            <w:r>
+              <w:t>Description</w:t>
+            </w:r>
+          </w:p>
+        </w:tc>
+        <w:tc>
+          <w:tcPr>
+            <w:tcW w:w="5771" w:type="dxa"/>
+          </w:tcPr>
+          <w:p>
+            <w:pPr>
+              <w:ind w:firstLine="0"/>
+            </w:pPr>
+            <w:r>
+              <w:t xml:space="preserve">The robot </w:t>
+            </w:r>
+            <w:r>
+              <w:t>will use the ultrasonic sensor to see where the walls are and find north.</w:t>
+            </w:r>
+            <w:r>
+              <w:t xml:space="preserve"> It will run it at several locations in the tile, with different orientation </w:t>
+            </w:r>
+          </w:p>
+        </w:tc>
+      </w:tr>
+      <w:tr>
+        <w:tc>
+          <w:tcPr>
+            <w:tcW w:w="3085" w:type="dxa"/>
+          </w:tcPr>
+          <w:p>
+            <w:pPr>
+              <w:ind w:firstLine="0"/>
+            </w:pPr>
+            <w:r>
+              <w:t>Prerequisites</w:t>
+            </w:r>
+          </w:p>
+        </w:tc>
+        <w:tc>
+          <w:tcPr>
+            <w:tcW w:w="5771" w:type="dxa"/>
+          </w:tcPr>
+          <w:p>
+            <w:pPr>
+              <w:ind w:firstLine="0"/>
+            </w:pPr>
+            <w:r>
+              <w:t>N/A</w:t>
+            </w:r>
+          </w:p>
+        </w:tc>
+      </w:tr>
+      <w:tr>
+        <w:tc>
+          <w:tcPr>
+            <w:tcW w:w="3085" w:type="dxa"/>
+          </w:tcPr>
+          <w:p>
+            <w:pPr>
+              <w:ind w:firstLine="0"/>
+            </w:pPr>
+            <w:r>
+              <w:t>Steps</w:t>
+            </w:r>
+          </w:p>
+        </w:tc>
+        <w:tc>
+          <w:tcPr>
+            <w:tcW w:w="5771" w:type="dxa"/>
+          </w:tcPr>
+          <w:p>
+            <w:pPr>
+              <w:pStyle w:val="ListParagraph"/>
+              <w:ind w:firstLine="0"/>
+            </w:pPr>
+          </w:p>
+        </w:tc>
+      </w:tr>
+      <w:tr>
+        <w:tc>
+          <w:tcPr>
+            <w:tcW w:w="3085" w:type="dxa"/>
+          </w:tcPr>
+          <w:p>
+            <w:pPr>
+              <w:ind w:firstLine="0"/>
+            </w:pPr>
+            <w:r>
+              <w:t>Actual results</w:t>
+            </w:r>
+          </w:p>
+        </w:tc>
+        <w:tc>
+          <w:tcPr>
+            <w:tcW w:w="5771" w:type="dxa"/>
+          </w:tcPr>
+          <w:p>
+            <w:pPr>
+              <w:ind w:firstLine="0"/>
+            </w:pPr>
+          </w:p>
+        </w:tc>
+      </w:tr>
+      <w:tr>
+        <w:tc>
+          <w:tcPr>
+            <w:tcW w:w="3085" w:type="dxa"/>
+          </w:tcPr>
+          <w:p>
+            <w:pPr>
+              <w:ind w:firstLine="0"/>
+            </w:pPr>
+            <w:r>
+              <w:t>Expected results</w:t>
+            </w:r>
+          </w:p>
+        </w:tc>
+        <w:tc>
+          <w:tcPr>
+            <w:tcW w:w="5771" w:type="dxa"/>
+          </w:tcPr>
+          <w:p>
+            <w:pPr>
+              <w:ind w:firstLine="0"/>
+            </w:pPr>
+            <w:r>
+              <w:t>Robot can successfully find north within an error of 10 degrees</w:t>
+            </w:r>
+          </w:p>
+        </w:tc>
+      </w:tr>
+    </w:tbl>
+    <w:p/>
+    <w:tbl>
+      <w:tblPr>
+        <w:tblStyle w:val="TableGrid"/>
+        <w:tblW w:w="0" w:type="auto"/>
+        <w:tblLook w:val="04A0" w:firstRow="1" w:lastRow="0" w:firstColumn="1" w:lastColumn="0" w:noHBand="0" w:noVBand="1"/>
+      </w:tblPr>
+      <w:tblGrid>
+        <w:gridCol w:w="3085"/>
+        <w:gridCol w:w="5771"/>
+      </w:tblGrid>
+      <w:tr>
+        <w:tc>
+          <w:tcPr>
+            <w:tcW w:w="3085" w:type="dxa"/>
+          </w:tcPr>
+          <w:p>
+            <w:pPr>
+              <w:ind w:firstLine="0"/>
+            </w:pPr>
+            <w:r>
+              <w:t>Test case ID</w:t>
+            </w:r>
+          </w:p>
+        </w:tc>
+        <w:tc>
+          <w:tcPr>
+            <w:tcW w:w="5771" w:type="dxa"/>
+          </w:tcPr>
+          <w:p>
+            <w:pPr>
+              <w:ind w:firstLine="0"/>
+            </w:pPr>
+            <w:r>
+              <w:t>1.5.2</w:t>
+            </w:r>
+          </w:p>
+        </w:tc>
+      </w:tr>
+      <w:tr>
+        <w:tc>
+          <w:tcPr>
+            <w:tcW w:w="3085" w:type="dxa"/>
+          </w:tcPr>
+          <w:p>
+            <w:pPr>
+              <w:ind w:firstLine="0"/>
+            </w:pPr>
+            <w:r>
+              <w:t>Case name</w:t>
+            </w:r>
+          </w:p>
+        </w:tc>
+        <w:tc>
+          <w:tcPr>
+            <w:tcW w:w="5771" w:type="dxa"/>
+          </w:tcPr>
+          <w:p>
+            <w:pPr>
+              <w:ind w:firstLine="0"/>
+            </w:pPr>
+            <w:r>
+              <w:t>Light sensor localization</w:t>
+            </w:r>
+          </w:p>
+        </w:tc>
+      </w:tr>
+      <w:tr>
+        <w:tc>
+          <w:tcPr>
+            <w:tcW w:w="3085" w:type="dxa"/>
+          </w:tcPr>
+          <w:p>
+            <w:pPr>
+              <w:ind w:firstLine="0"/>
+            </w:pPr>
+            <w:r>
+              <w:t>Purpose</w:t>
+            </w:r>
+          </w:p>
+        </w:tc>
+        <w:tc>
+          <w:tcPr>
+            <w:tcW w:w="5771" w:type="dxa"/>
+          </w:tcPr>
+          <w:p>
+            <w:pPr>
+              <w:ind w:firstLine="0"/>
+            </w:pPr>
+            <w:r>
+              <w:t xml:space="preserve">To determine if the robot </w:t>
+            </w:r>
+            <w:r>
+              <w:t>can localize its</w:t>
+            </w:r>
+            <w:r>
+              <w:t>elf using the lines between the tiles</w:t>
+            </w:r>
+          </w:p>
+        </w:tc>
+      </w:tr>
+      <w:tr>
+        <w:tc>
+          <w:tcPr>
+            <w:tcW w:w="3085" w:type="dxa"/>
+          </w:tcPr>
+          <w:p>
+            <w:pPr>
+              <w:ind w:firstLine="0"/>
+            </w:pPr>
+            <w:r>
+              <w:t>Description</w:t>
+            </w:r>
+          </w:p>
+        </w:tc>
+        <w:tc>
+          <w:tcPr>
+            <w:tcW w:w="5771" w:type="dxa"/>
+          </w:tcPr>
+          <w:p>
+            <w:pPr>
+              <w:ind w:firstLine="0"/>
+            </w:pPr>
+            <w:r>
+              <w:t xml:space="preserve">The robot </w:t>
+            </w:r>
+            <w:r>
+              <w:t>will start at random locations in the tile, facing North and run the localization routine multiple times</w:t>
+            </w:r>
+          </w:p>
+        </w:tc>
+      </w:tr>
+      <w:tr>
+        <w:tc>
+          <w:tcPr>
+            <w:tcW w:w="3085" w:type="dxa"/>
+          </w:tcPr>
+          <w:p>
+            <w:pPr>
+              <w:ind w:firstLine="0"/>
+            </w:pPr>
+            <w:r>
+              <w:t>Prerequisites</w:t>
+            </w:r>
+          </w:p>
+        </w:tc>
+        <w:tc>
+          <w:tcPr>
+            <w:tcW w:w="5771" w:type="dxa"/>
+          </w:tcPr>
+          <w:p>
+            <w:pPr>
+              <w:ind w:firstLine="0"/>
+            </w:pPr>
+            <w:r>
+              <w:t>N/A</w:t>
+            </w:r>
+          </w:p>
+        </w:tc>
+      </w:tr>
+      <w:tr>
+        <w:tc>
+          <w:tcPr>
+            <w:tcW w:w="3085" w:type="dxa"/>
+          </w:tcPr>
+          <w:p>
+            <w:pPr>
+              <w:ind w:firstLine="0"/>
+            </w:pPr>
+            <w:r>
+              <w:t>Steps</w:t>
+            </w:r>
+          </w:p>
+        </w:tc>
+        <w:tc>
+          <w:tcPr>
+            <w:tcW w:w="5771" w:type="dxa"/>
+          </w:tcPr>
+          <w:p>
+            <w:pPr>
+              <w:pStyle w:val="ListParagraph"/>
+              <w:ind w:firstLine="0"/>
+            </w:pPr>
+          </w:p>
+        </w:tc>
+      </w:tr>
+      <w:tr>
+        <w:tc>
+          <w:tcPr>
+            <w:tcW w:w="3085" w:type="dxa"/>
+          </w:tcPr>
+          <w:p>
+            <w:pPr>
+              <w:ind w:firstLine="0"/>
+            </w:pPr>
+            <w:r>
+              <w:t>Actual results</w:t>
+            </w:r>
+          </w:p>
+        </w:tc>
+        <w:tc>
+          <w:tcPr>
+            <w:tcW w:w="5771" w:type="dxa"/>
+          </w:tcPr>
+          <w:p>
+            <w:pPr>
+              <w:ind w:firstLine="0"/>
+            </w:pPr>
+          </w:p>
+        </w:tc>
+      </w:tr>
+      <w:tr>
+        <w:tc>
+          <w:tcPr>
+            <w:tcW w:w="3085" w:type="dxa"/>
+          </w:tcPr>
+          <w:p>
+            <w:pPr>
+              <w:ind w:firstLine="0"/>
+            </w:pPr>
+            <w:r>
+              <w:t>Expected results</w:t>
+            </w:r>
+          </w:p>
+        </w:tc>
+        <w:tc>
+          <w:tcPr>
+            <w:tcW w:w="5771" w:type="dxa"/>
+          </w:tcPr>
+          <w:p>
+            <w:pPr>
+              <w:ind w:firstLine="0"/>
+            </w:pPr>
+            <w:r>
+              <w:t>Robot can successfully find its location on the board and adjust its odometer</w:t>
+            </w:r>
+          </w:p>
+        </w:tc>
+      </w:tr>
+    </w:tbl>
+    <w:p>
+      <w:pPr>
+        <w:ind w:firstLine="0"/>
+      </w:pPr>
+    </w:p>
+    <w:p>
+      <w:pPr>
+        <w:pStyle w:val="Heading2"/>
+      </w:pPr>
+      <w:r>
+        <w:t>Ball loading</w:t>
+      </w:r>
+    </w:p>
+    <w:tbl>
+      <w:tblPr>
+        <w:tblStyle w:val="TableGrid"/>
+        <w:tblW w:w="0" w:type="auto"/>
+        <w:tblLook w:val="04A0" w:firstRow="1" w:lastRow="0" w:firstColumn="1" w:lastColumn="0" w:noHBand="0" w:noVBand="1"/>
+      </w:tblPr>
+      <w:tblGrid>
+        <w:gridCol w:w="3085"/>
+        <w:gridCol w:w="5771"/>
+      </w:tblGrid>
+      <w:tr>
+        <w:tc>
+          <w:tcPr>
+            <w:tcW w:w="3085" w:type="dxa"/>
+          </w:tcPr>
+          <w:p>
+            <w:pPr>
+              <w:ind w:firstLine="0"/>
+            </w:pPr>
+            <w:r>
+              <w:t>Test case ID</w:t>
+            </w:r>
+          </w:p>
+        </w:tc>
+        <w:tc>
+          <w:tcPr>
+            <w:tcW w:w="5771" w:type="dxa"/>
+          </w:tcPr>
+          <w:p>
+            <w:pPr>
+              <w:ind w:firstLine="0"/>
+            </w:pPr>
+            <w:r>
+              <w:t>1.6.2</w:t>
+            </w:r>
+          </w:p>
+        </w:tc>
+      </w:tr>
+      <w:tr>
+        <w:tc>
+          <w:tcPr>
+            <w:tcW w:w="3085" w:type="dxa"/>
+          </w:tcPr>
+          <w:p>
+            <w:pPr>
+              <w:ind w:firstLine="0"/>
+            </w:pPr>
+            <w:r>
+              <w:t>Case name</w:t>
+            </w:r>
+          </w:p>
+        </w:tc>
+        <w:tc>
+          <w:tcPr>
+            <w:tcW w:w="5771" w:type="dxa"/>
+          </w:tcPr>
+          <w:p>
+            <w:pPr>
+              <w:ind w:firstLine="0"/>
+            </w:pPr>
+            <w:r>
+              <w:t>Ball loading test</w:t>
+            </w:r>
+          </w:p>
+        </w:tc>
+      </w:tr>
+      <w:tr>
+        <w:tc>
+          <w:tcPr>
+            <w:tcW w:w="3085" w:type="dxa"/>
+          </w:tcPr>
+          <w:p>
+            <w:pPr>
+              <w:ind w:firstLine="0"/>
+            </w:pPr>
+            <w:r>
+              <w:t>Purpose</w:t>
+            </w:r>
+          </w:p>
+        </w:tc>
+        <w:tc>
+          <w:tcPr>
+            <w:tcW w:w="5771" w:type="dxa"/>
+          </w:tcPr>
+          <w:p>
+            <w:pPr>
+              <w:ind w:firstLine="0"/>
+            </w:pPr>
+            <w:r>
+              <w:t>To determine if the ball loading mechanism works reliably</w:t>
+            </w:r>
+          </w:p>
+        </w:tc>
+      </w:tr>
+      <w:tr>
+        <w:tc>
+          <w:tcPr>
+            <w:tcW w:w="3085" w:type="dxa"/>
+          </w:tcPr>
+          <w:p>
+            <w:pPr>
+              <w:ind w:firstLine="0"/>
+            </w:pPr>
+            <w:r>
+              <w:t>Description</w:t>
+            </w:r>
+          </w:p>
+        </w:tc>
+        <w:tc>
+          <w:tcPr>
+            <w:tcW w:w="5771" w:type="dxa"/>
+          </w:tcPr>
+          <w:p>
+            <w:pPr>
+              <w:ind w:firstLine="0"/>
+            </w:pPr>
+            <w:r>
+              <w:t xml:space="preserve">The robot will be </w:t>
+            </w:r>
+            <w:r>
+              <w:t>retrieving a ball from the ball dispenser multiple times</w:t>
+            </w:r>
+          </w:p>
+        </w:tc>
+      </w:tr>
+      <w:tr>
+        <w:tc>
+          <w:tcPr>
+            <w:tcW w:w="3085" w:type="dxa"/>
+          </w:tcPr>
+          <w:p>
+            <w:pPr>
+              <w:ind w:firstLine="0"/>
+            </w:pPr>
+            <w:r>
+              <w:t>Prerequisites</w:t>
+            </w:r>
+          </w:p>
+        </w:tc>
+        <w:tc>
+          <w:tcPr>
+            <w:tcW w:w="5771" w:type="dxa"/>
+          </w:tcPr>
+          <w:p>
+            <w:pPr>
+              <w:ind w:firstLine="0"/>
+            </w:pPr>
+            <w:r>
+              <w:t>N/A</w:t>
+            </w:r>
+          </w:p>
+        </w:tc>
+      </w:tr>
+      <w:tr>
+        <w:tc>
+          <w:tcPr>
+            <w:tcW w:w="3085" w:type="dxa"/>
+          </w:tcPr>
+          <w:p>
+            <w:pPr>
+              <w:ind w:firstLine="0"/>
+            </w:pPr>
+            <w:r>
+              <w:t>Steps</w:t>
+            </w:r>
+          </w:p>
+        </w:tc>
+        <w:tc>
+          <w:tcPr>
+            <w:tcW w:w="5771" w:type="dxa"/>
+          </w:tcPr>
+          <w:p>
+            <w:pPr>
+              <w:pStyle w:val="ListParagraph"/>
+              <w:ind w:firstLine="0"/>
+            </w:pPr>
+          </w:p>
+        </w:tc>
+      </w:tr>
+      <w:tr>
+        <w:tc>
+          <w:tcPr>
+            <w:tcW w:w="3085" w:type="dxa"/>
+          </w:tcPr>
+          <w:p>
+            <w:pPr>
+              <w:ind w:firstLine="0"/>
+            </w:pPr>
+            <w:r>
+              <w:t>Actual results</w:t>
+            </w:r>
+          </w:p>
+        </w:tc>
+        <w:tc>
+          <w:tcPr>
+            <w:tcW w:w="5771" w:type="dxa"/>
+          </w:tcPr>
+          <w:p>
+            <w:pPr>
+              <w:ind w:firstLine="0"/>
+            </w:pPr>
+          </w:p>
+        </w:tc>
+      </w:tr>
+      <w:tr>
+        <w:tc>
+          <w:tcPr>
+            <w:tcW w:w="3085" w:type="dxa"/>
+          </w:tcPr>
+          <w:p>
+            <w:pPr>
+              <w:ind w:firstLine="0"/>
+            </w:pPr>
+            <w:r>
+              <w:t>Expected results</w:t>
+            </w:r>
+          </w:p>
+        </w:tc>
+        <w:tc>
+          <w:tcPr>
+            <w:tcW w:w="5771" w:type="dxa"/>
+          </w:tcPr>
+          <w:p>
+            <w:pPr>
+              <w:ind w:firstLine="0"/>
+            </w:pPr>
+            <w:r>
+              <w:t>Robot can retrieve the ball form the dispenser multiple times</w:t>
+            </w:r>
+          </w:p>
+        </w:tc>
+      </w:tr>
+    </w:tbl>
+    <w:p/>
+    <w:p>
+      <w:pPr>
+        <w:pStyle w:val="Heading2"/>
+      </w:pPr>
+      <w:r>
+        <w:t>Intermediate cases</w:t>
+      </w:r>
+    </w:p>
+    <w:p>
+      <w:pPr>
+        <w:pStyle w:val="Heading2"/>
+      </w:pPr>
+      <w:r>
+        <w:t>Obstacle avoidance (ultrasonic)</w:t>
+      </w:r>
+    </w:p>
+    <w:tbl>
+      <w:tblPr>
+        <w:tblStyle w:val="TableGrid"/>
+        <w:tblW w:w="0" w:type="auto"/>
+        <w:tblLook w:val="04A0" w:firstRow="1" w:lastRow="0" w:firstColumn="1" w:lastColumn="0" w:noHBand="0" w:noVBand="1"/>
+      </w:tblPr>
+      <w:tblGrid>
+        <w:gridCol w:w="3085"/>
+        <w:gridCol w:w="5771"/>
+      </w:tblGrid>
+      <w:tr>
+        <w:tc>
+          <w:tcPr>
+            <w:tcW w:w="3085" w:type="dxa"/>
+          </w:tcPr>
+          <w:p>
+            <w:pPr>
+              <w:ind w:firstLine="0"/>
+            </w:pPr>
+            <w:r>
+              <w:t>Test case ID</w:t>
+            </w:r>
+          </w:p>
+        </w:tc>
+        <w:tc>
+          <w:tcPr>
+            <w:tcW w:w="5771" w:type="dxa"/>
+          </w:tcPr>
+          <w:p>
+            <w:pPr>
+              <w:ind w:firstLine="0"/>
+            </w:pPr>
+            <w:r>
+              <w:t>2.1.1</w:t>
+            </w:r>
+          </w:p>
+        </w:tc>
+      </w:tr>
+      <w:tr>
+        <w:tc>
+          <w:tcPr>
+            <w:tcW w:w="3085" w:type="dxa"/>
+          </w:tcPr>
+          <w:p>
+            <w:pPr>
+              <w:ind w:firstLine="0"/>
+            </w:pPr>
+            <w:r>
+              <w:t>Case name</w:t>
+            </w:r>
+          </w:p>
+        </w:tc>
+        <w:tc>
+          <w:tcPr>
+            <w:tcW w:w="5771" w:type="dxa"/>
+          </w:tcPr>
+          <w:p>
+            <w:pPr>
+              <w:ind w:firstLine="0"/>
+            </w:pPr>
+            <w:r>
+              <w:t>Ultrasonic test</w:t>
+            </w:r>
+          </w:p>
+        </w:tc>
+      </w:tr>
+      <w:tr>
+        <w:tc>
+          <w:tcPr>
+            <w:tcW w:w="3085" w:type="dxa"/>
+          </w:tcPr>
+          <w:p>
+            <w:pPr>
+              <w:ind w:firstLine="0"/>
+            </w:pPr>
+            <w:r>
+              <w:t>Purpose</w:t>
+            </w:r>
+          </w:p>
+        </w:tc>
+        <w:tc>
+          <w:tcPr>
+            <w:tcW w:w="5771" w:type="dxa"/>
+          </w:tcPr>
+          <w:p>
+            <w:pPr>
+              <w:ind w:firstLine="0"/>
+            </w:pPr>
+            <w:r>
+              <w:t xml:space="preserve">To determine </w:t>
+            </w:r>
+            <w:r>
+              <w:t xml:space="preserve">if the </w:t>
+            </w:r>
+            <w:r>
+              <w:t>ultrasonic sensor works properly for obstacle avoidance</w:t>
+            </w:r>
+            <w:r>
+              <w:t xml:space="preserve"> at varying locations</w:t>
+            </w:r>
+          </w:p>
+        </w:tc>
+      </w:tr>
+      <w:tr>
+        <w:tc>
+          <w:tcPr>
+            <w:tcW w:w="3085" w:type="dxa"/>
+          </w:tcPr>
+          <w:p>
+            <w:pPr>
+              <w:ind w:firstLine="0"/>
+            </w:pPr>
+            <w:r>
+              <w:t>Description</w:t>
+            </w:r>
+          </w:p>
+        </w:tc>
+        <w:tc>
+          <w:tcPr>
+            <w:tcW w:w="5771" w:type="dxa"/>
+          </w:tcPr>
+          <w:p>
+            <w:pPr>
+              <w:ind w:firstLine="0"/>
+            </w:pPr>
+            <w:r>
+              <w:t>The robot will detect the obstacle using its ultrasonic sensor and avoid it</w:t>
+            </w:r>
+            <w:r>
+              <w:t>. It should avoid the obstacles from the sides and the front.</w:t>
+            </w:r>
+          </w:p>
+        </w:tc>
+      </w:tr>
+      <w:tr>
+        <w:tc>
+          <w:tcPr>
+            <w:tcW w:w="3085" w:type="dxa"/>
+          </w:tcPr>
+          <w:p>
+            <w:pPr>
+              <w:ind w:firstLine="0"/>
+            </w:pPr>
+            <w:r>
+              <w:t>Prerequisites</w:t>
+            </w:r>
+          </w:p>
+        </w:tc>
+        <w:tc>
+          <w:tcPr>
+            <w:tcW w:w="5771" w:type="dxa"/>
+          </w:tcPr>
+          <w:p>
+            <w:pPr>
+              <w:ind w:firstLine="0"/>
+            </w:pPr>
+            <w:r>
+              <w:t>N/A</w:t>
+            </w:r>
+          </w:p>
+        </w:tc>
+      </w:tr>
+      <w:tr>
+        <w:tc>
+          <w:tcPr>
+            <w:tcW w:w="3085" w:type="dxa"/>
+          </w:tcPr>
+          <w:p>
+            <w:pPr>
+              <w:ind w:firstLine="0"/>
+            </w:pPr>
+            <w:r>
+              <w:t>Steps</w:t>
+            </w:r>
+          </w:p>
+        </w:tc>
+        <w:tc>
+          <w:tcPr>
+            <w:tcW w:w="5771" w:type="dxa"/>
+          </w:tcPr>
+          <w:p>
+            <w:pPr>
+              <w:pStyle w:val="ListParagraph"/>
+              <w:ind w:firstLine="0"/>
+            </w:pPr>
+          </w:p>
+        </w:tc>
+      </w:tr>
+      <w:tr>
+        <w:tc>
+          <w:tcPr>
+            <w:tcW w:w="3085" w:type="dxa"/>
+          </w:tcPr>
+          <w:p>
+            <w:pPr>
+              <w:ind w:firstLine="0"/>
+            </w:pPr>
+            <w:r>
+              <w:t>Actual results</w:t>
+            </w:r>
+          </w:p>
+        </w:tc>
+        <w:tc>
+          <w:tcPr>
+            <w:tcW w:w="5771" w:type="dxa"/>
+          </w:tcPr>
+          <w:p>
+            <w:pPr>
+              <w:ind w:firstLine="0"/>
+            </w:pPr>
+          </w:p>
+        </w:tc>
+      </w:tr>
+      <w:tr>
+        <w:tc>
+          <w:tcPr>
+            <w:tcW w:w="3085" w:type="dxa"/>
+          </w:tcPr>
+          <w:p>
+            <w:pPr>
+              <w:ind w:firstLine="0"/>
+            </w:pPr>
+            <w:r>
+              <w:t>Expected results</w:t>
+            </w:r>
+          </w:p>
+        </w:tc>
+        <w:tc>
+          <w:tcPr>
+            <w:tcW w:w="5771" w:type="dxa"/>
+          </w:tcPr>
+          <w:p>
+            <w:pPr>
+              <w:ind w:firstLine="0"/>
+            </w:pPr>
+            <w:r>
+              <w:t>The robot can avoid the obstacle without touching it and causing it to lose its odometer’s accuracy</w:t>
+            </w:r>
+          </w:p>
+        </w:tc>
+      </w:tr>
+    </w:tbl>
+    <w:p>
+      <w:pPr>
+        <w:pStyle w:val="Heading2"/>
+      </w:pPr>
+      <w:r>
+        <w:t>Obstacle avoidance (touch)</w:t>
+      </w:r>
+    </w:p>
+    <w:tbl>
+      <w:tblPr>
+        <w:tblStyle w:val="TableGrid"/>
+        <w:tblW w:w="0" w:type="auto"/>
+        <w:tblLook w:val="04A0" w:firstRow="1" w:lastRow="0" w:firstColumn="1" w:lastColumn="0" w:noHBand="0" w:noVBand="1"/>
+      </w:tblPr>
+      <w:tblGrid>
+        <w:gridCol w:w="3085"/>
+        <w:gridCol w:w="5771"/>
+      </w:tblGrid>
+      <w:tr>
+        <w:tc>
+          <w:tcPr>
+            <w:tcW w:w="3085" w:type="dxa"/>
+          </w:tcPr>
+          <w:p>
+            <w:pPr>
+              <w:ind w:firstLine="0"/>
+            </w:pPr>
+            <w:r>
+              <w:t>Test case ID</w:t>
+            </w:r>
+          </w:p>
+        </w:tc>
+        <w:tc>
+          <w:tcPr>
+            <w:tcW w:w="5771" w:type="dxa"/>
+          </w:tcPr>
+          <w:p>
+            <w:pPr>
+              <w:ind w:firstLine="0"/>
+            </w:pPr>
+            <w:r>
+              <w:t>2.2.1</w:t>
+            </w:r>
+          </w:p>
+        </w:tc>
+      </w:tr>
+      <w:tr>
+        <w:tc>
+          <w:tcPr>
+            <w:tcW w:w="3085" w:type="dxa"/>
+          </w:tcPr>
+          <w:p>
+            <w:pPr>
+              <w:ind w:firstLine="0"/>
+            </w:pPr>
+            <w:r>
+              <w:t>Case name</w:t>
+            </w:r>
+          </w:p>
+        </w:tc>
+        <w:tc>
+          <w:tcPr>
+            <w:tcW w:w="5771" w:type="dxa"/>
+          </w:tcPr>
+          <w:p>
+            <w:pPr>
+              <w:ind w:firstLine="0"/>
+            </w:pPr>
+            <w:r>
+              <w:t>Touch sensor-</w:t>
+            </w:r>
+            <w:r>
+              <w:t>left</w:t>
+            </w:r>
+          </w:p>
+        </w:tc>
+      </w:tr>
+      <w:tr>
+        <w:tc>
+          <w:tcPr>
+            <w:tcW w:w="3085" w:type="dxa"/>
+          </w:tcPr>
+          <w:p>
+            <w:pPr>
+              <w:ind w:firstLine="0"/>
+            </w:pPr>
+            <w:r>
+              <w:t>Purpose</w:t>
+            </w:r>
+          </w:p>
+        </w:tc>
+        <w:tc>
+          <w:tcPr>
+            <w:tcW w:w="5771" w:type="dxa"/>
+          </w:tcPr>
+          <w:p>
+            <w:pPr>
+              <w:ind w:firstLine="0"/>
+            </w:pPr>
+            <w:r>
+              <w:t xml:space="preserve">To determine if the left touch sensor can successfully detect and avoid </w:t>
+            </w:r>
+            <w:r>
+              <w:t>colliding with an obstacle</w:t>
+            </w:r>
+            <w:r>
+              <w:t xml:space="preserve"> at varying angles</w:t>
+            </w:r>
+          </w:p>
+        </w:tc>
+      </w:tr>
+      <w:tr>
+        <w:tc>
+          <w:tcPr>
+            <w:tcW w:w="3085" w:type="dxa"/>
+          </w:tcPr>
+          <w:p>
+            <w:pPr>
+              <w:ind w:firstLine="0"/>
+            </w:pPr>
+            <w:r>
+              <w:t>Description</w:t>
+            </w:r>
+          </w:p>
+        </w:tc>
+        <w:tc>
+          <w:tcPr>
+            <w:tcW w:w="5771" w:type="dxa"/>
+          </w:tcPr>
+          <w:p>
+            <w:pPr>
+              <w:ind w:firstLine="0"/>
+            </w:pPr>
+            <w:r>
+              <w:t xml:space="preserve">The robot will detect the obstacle </w:t>
+            </w:r>
+            <w:r>
+              <w:t>using its touch sensor and will try to go avoid it</w:t>
+            </w:r>
+          </w:p>
+        </w:tc>
+      </w:tr>
+      <w:tr>
+        <w:tc>
+          <w:tcPr>
+            <w:tcW w:w="3085" w:type="dxa"/>
+          </w:tcPr>
+          <w:p>
+            <w:pPr>
+              <w:ind w:firstLine="0"/>
+            </w:pPr>
+            <w:r>
+              <w:t>Prerequisites</w:t>
+            </w:r>
+          </w:p>
+        </w:tc>
+        <w:tc>
+          <w:tcPr>
+            <w:tcW w:w="5771" w:type="dxa"/>
+          </w:tcPr>
+          <w:p>
+            <w:pPr>
+              <w:ind w:firstLine="0"/>
+            </w:pPr>
+            <w:r>
+              <w:t>N/A</w:t>
+            </w:r>
+          </w:p>
+        </w:tc>
+      </w:tr>
+      <w:tr>
+        <w:tc>
+          <w:tcPr>
+            <w:tcW w:w="3085" w:type="dxa"/>
+          </w:tcPr>
+          <w:p>
+            <w:pPr>
+              <w:ind w:firstLine="0"/>
+            </w:pPr>
+            <w:r>
+              <w:t>Steps</w:t>
+            </w:r>
+          </w:p>
+        </w:tc>
+        <w:tc>
+          <w:tcPr>
+            <w:tcW w:w="5771" w:type="dxa"/>
+          </w:tcPr>
+          <w:p>
+            <w:pPr>
+              <w:pStyle w:val="ListParagraph"/>
+              <w:ind w:firstLine="0"/>
+            </w:pPr>
+          </w:p>
+        </w:tc>
+      </w:tr>
+      <w:tr>
+        <w:tc>
+          <w:tcPr>
+            <w:tcW w:w="3085" w:type="dxa"/>
+          </w:tcPr>
+          <w:p>
+            <w:pPr>
+              <w:ind w:firstLine="0"/>
+            </w:pPr>
+            <w:r>
+              <w:t>Actual results</w:t>
+            </w:r>
+          </w:p>
+        </w:tc>
+        <w:tc>
+          <w:tcPr>
+            <w:tcW w:w="5771" w:type="dxa"/>
+          </w:tcPr>
+          <w:p>
+            <w:pPr>
+              <w:ind w:firstLine="0"/>
+            </w:pPr>
+          </w:p>
+        </w:tc>
+      </w:tr>
+      <w:tr>
+        <w:tc>
+          <w:tcPr>
+            <w:tcW w:w="3085" w:type="dxa"/>
+          </w:tcPr>
+          <w:p>
+            <w:pPr>
+              <w:ind w:firstLine="0"/>
+            </w:pPr>
+            <w:r>
+              <w:t>Expected results</w:t>
+            </w:r>
+          </w:p>
+        </w:tc>
+        <w:tc>
+          <w:tcPr>
+            <w:tcW w:w="5771" w:type="dxa"/>
+          </w:tcPr>
+          <w:p>
+            <w:pPr>
+              <w:ind w:firstLine="0"/>
+            </w:pPr>
+            <w:r>
+              <w:t xml:space="preserve">The robot can avoid the obstacle </w:t>
+            </w:r>
+            <w:r>
+              <w:t>without losing</w:t>
+            </w:r>
+            <w:r>
+              <w:t xml:space="preserve"> its odometer’s accuracy</w:t>
+            </w:r>
+          </w:p>
+        </w:tc>
+      </w:tr>
+    </w:tbl>
+    <w:p/>
+    <w:tbl>
+      <w:tblPr>
+        <w:tblStyle w:val="TableGrid"/>
+        <w:tblW w:w="0" w:type="auto"/>
+        <w:tblLook w:val="04A0" w:firstRow="1" w:lastRow="0" w:firstColumn="1" w:lastColumn="0" w:noHBand="0" w:noVBand="1"/>
+      </w:tblPr>
+      <w:tblGrid>
+        <w:gridCol w:w="3085"/>
+        <w:gridCol w:w="5771"/>
+      </w:tblGrid>
+      <w:tr>
+        <w:tc>
+          <w:tcPr>
+            <w:tcW w:w="3085" w:type="dxa"/>
+          </w:tcPr>
+          <w:p>
+            <w:pPr>
+              <w:ind w:firstLine="0"/>
+            </w:pPr>
+            <w:r>
+              <w:t>Test case ID</w:t>
+            </w:r>
+          </w:p>
+        </w:tc>
+        <w:tc>
+          <w:tcPr>
+            <w:tcW w:w="5771" w:type="dxa"/>
+          </w:tcPr>
+          <w:p>
+            <w:pPr>
+              <w:ind w:firstLine="0"/>
+            </w:pPr>
+            <w:r>
+              <w:t>2.2.1</w:t>
+            </w:r>
+          </w:p>
+        </w:tc>
+      </w:tr>
+      <w:tr>
+        <w:tc>
+          <w:tcPr>
+            <w:tcW w:w="3085" w:type="dxa"/>
+          </w:tcPr>
+          <w:p>
+            <w:pPr>
+              <w:ind w:firstLine="0"/>
+            </w:pPr>
+            <w:r>
+              <w:t>Case name</w:t>
+            </w:r>
+          </w:p>
+        </w:tc>
+        <w:tc>
+          <w:tcPr>
+            <w:tcW w:w="5771" w:type="dxa"/>
+          </w:tcPr>
+          <w:p>
+            <w:pPr>
+              <w:ind w:firstLine="0"/>
+            </w:pPr>
+            <w:r>
+              <w:t>Touch sensor - r</w:t>
+            </w:r>
+            <w:r>
+              <w:t>ight</w:t>
+            </w:r>
+          </w:p>
+        </w:tc>
+      </w:tr>
+      <w:tr>
+        <w:tc>
+          <w:tcPr>
+            <w:tcW w:w="3085" w:type="dxa"/>
+          </w:tcPr>
+          <w:p>
+            <w:pPr>
+              <w:ind w:firstLine="0"/>
+            </w:pPr>
+            <w:r>
+              <w:t>Purpose</w:t>
+            </w:r>
+          </w:p>
+        </w:tc>
+        <w:tc>
+          <w:tcPr>
+            <w:tcW w:w="5771" w:type="dxa"/>
+          </w:tcPr>
+          <w:p>
+            <w:pPr>
+              <w:ind w:firstLine="0"/>
+            </w:pPr>
+            <w:r>
+              <w:t>To determine if the right touch sensor can successfully detect and avoid colliding with an obstacle</w:t>
+            </w:r>
+            <w:r>
+              <w:t xml:space="preserve"> at varying angles</w:t>
+            </w:r>
+          </w:p>
+        </w:tc>
+      </w:tr>
+      <w:tr>
+        <w:tc>
+          <w:tcPr>
+            <w:tcW w:w="3085" w:type="dxa"/>
+          </w:tcPr>
+          <w:p>
+            <w:pPr>
+              <w:ind w:firstLine="0"/>
+            </w:pPr>
+            <w:r>
+              <w:t>Description</w:t>
+            </w:r>
+          </w:p>
+        </w:tc>
+        <w:tc>
+          <w:tcPr>
+            <w:tcW w:w="5771" w:type="dxa"/>
+          </w:tcPr>
+          <w:p>
+            <w:pPr>
+              <w:ind w:firstLine="0"/>
+            </w:pPr>
+            <w:r>
+              <w:t>The robot will detect the obstacle using its touch sensor and will try to go avoid it</w:t>
+            </w:r>
+          </w:p>
+        </w:tc>
+      </w:tr>
+      <w:tr>
+        <w:tc>
+          <w:tcPr>
+            <w:tcW w:w="3085" w:type="dxa"/>
+          </w:tcPr>
+          <w:p>
+            <w:pPr>
+              <w:ind w:firstLine="0"/>
+            </w:pPr>
+            <w:r>
+              <w:t>Prerequisites</w:t>
+            </w:r>
+          </w:p>
+        </w:tc>
+        <w:tc>
+          <w:tcPr>
+            <w:tcW w:w="5771" w:type="dxa"/>
+          </w:tcPr>
+          <w:p>
+            <w:pPr>
+              <w:ind w:firstLine="0"/>
+            </w:pPr>
+            <w:r>
+              <w:t>N/A</w:t>
+            </w:r>
+          </w:p>
+        </w:tc>
+      </w:tr>
+      <w:tr>
+        <w:tc>
+          <w:tcPr>
+            <w:tcW w:w="3085" w:type="dxa"/>
+          </w:tcPr>
+          <w:p>
+            <w:pPr>
+              <w:ind w:firstLine="0"/>
+            </w:pPr>
+            <w:r>
+              <w:t>Steps</w:t>
+            </w:r>
+          </w:p>
+        </w:tc>
+        <w:tc>
+          <w:tcPr>
+            <w:tcW w:w="5771" w:type="dxa"/>
+          </w:tcPr>
+          <w:p>
+            <w:pPr>
+              <w:pStyle w:val="ListParagraph"/>
+              <w:ind w:firstLine="0"/>
+            </w:pPr>
+          </w:p>
+        </w:tc>
+      </w:tr>
+      <w:tr>
+        <w:tc>
+          <w:tcPr>
+            <w:tcW w:w="3085" w:type="dxa"/>
+          </w:tcPr>
+          <w:p>
+            <w:pPr>
+              <w:ind w:firstLine="0"/>
+            </w:pPr>
+            <w:r>
+              <w:t>Actual results</w:t>
+            </w:r>
+          </w:p>
+        </w:tc>
+        <w:tc>
+          <w:tcPr>
+            <w:tcW w:w="5771" w:type="dxa"/>
+          </w:tcPr>
+          <w:p>
+            <w:pPr>
+              <w:ind w:firstLine="0"/>
+            </w:pPr>
+          </w:p>
+        </w:tc>
+      </w:tr>
+      <w:tr>
+        <w:tc>
+          <w:tcPr>
+            <w:tcW w:w="3085" w:type="dxa"/>
+          </w:tcPr>
+          <w:p>
+            <w:pPr>
+              <w:ind w:firstLine="0"/>
+            </w:pPr>
+            <w:r>
+              <w:t>Expected results</w:t>
+            </w:r>
+          </w:p>
+        </w:tc>
+        <w:tc>
+          <w:tcPr>
+            <w:tcW w:w="5771" w:type="dxa"/>
+          </w:tcPr>
+          <w:p>
+            <w:pPr>
+              <w:ind w:firstLine="0"/>
+            </w:pPr>
+            <w:r>
+              <w:t>The robot can avoid the obstacle without losing its odometer’s accuracy</w:t>
+            </w:r>
+          </w:p>
+        </w:tc>
+      </w:tr>
+    </w:tbl>
+    <w:p/>
+    <w:p>
+      <w:pPr>
+        <w:pStyle w:val="Heading2"/>
+      </w:pPr>
+      <w:r>
+        <w:t>Advanced Cases</w:t>
+      </w:r>
+    </w:p>
+    <w:p>
+      <w:pPr>
+        <w:pStyle w:val="Heading2"/>
+      </w:pPr>
+      <w:r>
+        <w:t>Defender Role</w:t>
+      </w:r>
+    </w:p>
+    <w:tbl>
+      <w:tblPr>
+        <w:tblStyle w:val="TableGrid"/>
+        <w:tblW w:w="0" w:type="auto"/>
+        <w:tblLook w:val="04A0" w:firstRow="1" w:lastRow="0" w:firstColumn="1" w:lastColumn="0" w:noHBand="0" w:noVBand="1"/>
+      </w:tblPr>
+      <w:tblGrid>
+        <w:gridCol w:w="3085"/>
+        <w:gridCol w:w="5771"/>
+      </w:tblGrid>
+      <w:tr>
+        <w:tc>
+          <w:tcPr>
+            <w:tcW w:w="3085" w:type="dxa"/>
+          </w:tcPr>
+          <w:p>
+            <w:pPr>
+              <w:ind w:firstLine="0"/>
+            </w:pPr>
+            <w:r>
+              <w:t>Test case ID</w:t>
+            </w:r>
+          </w:p>
+        </w:tc>
+        <w:tc>
+          <w:tcPr>
+            <w:tcW w:w="5771" w:type="dxa"/>
+          </w:tcPr>
+          <w:p>
+            <w:pPr>
+              <w:ind w:firstLine="0"/>
+            </w:pPr>
+            <w:r>
+              <w:t>3.1.1</w:t>
+            </w:r>
+          </w:p>
+        </w:tc>
+      </w:tr>
+      <w:tr>
+        <w:tc>
+          <w:tcPr>
+            <w:tcW w:w="3085" w:type="dxa"/>
+          </w:tcPr>
+          <w:p>
+            <w:pPr>
+              <w:ind w:firstLine="0"/>
+            </w:pPr>
+            <w:r>
+              <w:t>Case name</w:t>
+            </w:r>
+          </w:p>
+        </w:tc>
+        <w:tc>
+          <w:tcPr>
+            <w:tcW w:w="5771" w:type="dxa"/>
+          </w:tcPr>
+          <w:p>
+            <w:pPr>
+              <w:ind w:firstLine="0"/>
+            </w:pPr>
+            <w:r>
+              <w:t>Localization</w:t>
+            </w:r>
+          </w:p>
+        </w:tc>
+      </w:tr>
+      <w:tr>
+        <w:tc>
+          <w:tcPr>
+            <w:tcW w:w="3085" w:type="dxa"/>
+          </w:tcPr>
+          <w:p>
+            <w:pPr>
+              <w:ind w:firstLine="0"/>
+            </w:pPr>
+            <w:r>
+              <w:t>Purpose</w:t>
+            </w:r>
+          </w:p>
+        </w:tc>
+        <w:tc>
+          <w:tcPr>
+            <w:tcW w:w="5771" w:type="dxa"/>
+          </w:tcPr>
+          <w:p>
+            <w:pPr>
+              <w:ind w:firstLine="0"/>
+            </w:pPr>
+            <w:r>
+              <w:t>To determine if the localization routine works properly</w:t>
+            </w:r>
+          </w:p>
+        </w:tc>
+      </w:tr>
+      <w:tr>
+        <w:tc>
+          <w:tcPr>
+            <w:tcW w:w="3085" w:type="dxa"/>
+          </w:tcPr>
+          <w:p>
+            <w:pPr>
+              <w:ind w:firstLine="0"/>
+            </w:pPr>
+            <w:r>
+              <w:t>Description</w:t>
+            </w:r>
+          </w:p>
+        </w:tc>
+        <w:tc>
+          <w:tcPr>
+            <w:tcW w:w="5771" w:type="dxa"/>
+          </w:tcPr>
+          <w:p>
+            <w:pPr>
+              <w:ind w:firstLine="0"/>
+            </w:pPr>
+          </w:p>
+        </w:tc>
+      </w:tr>
+      <w:tr>
+        <w:tc>
+          <w:tcPr>
+            <w:tcW w:w="3085" w:type="dxa"/>
+          </w:tcPr>
+          <w:p>
+            <w:pPr>
+              <w:ind w:firstLine="0"/>
+            </w:pPr>
+            <w:r>
+              <w:t>Prerequisites</w:t>
+            </w:r>
+          </w:p>
+        </w:tc>
+        <w:tc>
+          <w:tcPr>
+            <w:tcW w:w="5771" w:type="dxa"/>
+          </w:tcPr>
+          <w:p>
+            <w:pPr>
+              <w:ind w:firstLine="0"/>
+            </w:pPr>
+            <w:r>
+              <w:t>N/A</w:t>
+            </w:r>
+          </w:p>
+        </w:tc>
+      </w:tr>
+      <w:tr>
+        <w:tc>
+          <w:tcPr>
+            <w:tcW w:w="3085" w:type="dxa"/>
+          </w:tcPr>
+          <w:p>
+            <w:pPr>
+              <w:ind w:firstLine="0"/>
+            </w:pPr>
+            <w:r>
+              <w:t>Steps</w:t>
+            </w:r>
+          </w:p>
+        </w:tc>
+        <w:tc>
+          <w:tcPr>
+            <w:tcW w:w="5771" w:type="dxa"/>
+          </w:tcPr>
+          <w:p>
+            <w:pPr>
+              <w:pStyle w:val="ListParagraph"/>
+              <w:ind w:firstLine="0"/>
+            </w:pPr>
             <w:bookmarkStart w:id="0" w:name="_GoBack"/>
             <w:bookmarkEnd w:id="0"/>
-            <w:r>
-              <w:t>.1</w:t>
-            </w:r>
-          </w:p>
-        </w:tc>
-      </w:tr>
-      <w:tr>
-        <w:tc>
-          <w:tcPr>
-            <w:tcW w:w="3085" w:type="dxa"/>
-          </w:tcPr>
-          <w:p>
-            <w:pPr>
-              <w:ind w:firstLine="0"/>
-            </w:pPr>
-            <w:r>
-              <w:t>Case name</w:t>
-            </w:r>
-          </w:p>
-        </w:tc>
-        <w:tc>
-          <w:tcPr>
-            <w:tcW w:w="5771" w:type="dxa"/>
-          </w:tcPr>
-          <w:p>
-            <w:pPr>
-              <w:ind w:firstLine="0"/>
-            </w:pPr>
-            <w:r>
-              <w:t>Receive coordinates</w:t>
-            </w:r>
-          </w:p>
-        </w:tc>
-      </w:tr>
-      <w:tr>
-        <w:tc>
-          <w:tcPr>
-            <w:tcW w:w="3085" w:type="dxa"/>
-          </w:tcPr>
-          <w:p>
-            <w:pPr>
-              <w:ind w:firstLine="0"/>
-            </w:pPr>
-            <w:r>
-              <w:t>Purpose</w:t>
-            </w:r>
-          </w:p>
-        </w:tc>
-        <w:tc>
-          <w:tcPr>
-            <w:tcW w:w="5771" w:type="dxa"/>
-          </w:tcPr>
-          <w:p>
-            <w:pPr>
-              <w:ind w:firstLine="0"/>
-            </w:pPr>
-            <w:r>
-              <w:t>To determine if the robot can receive the Bluetooth coordinates using the given program</w:t>
-            </w:r>
-          </w:p>
-        </w:tc>
-      </w:tr>
-      <w:tr>
-        <w:tc>
-          <w:tcPr>
-            <w:tcW w:w="3085" w:type="dxa"/>
-          </w:tcPr>
-          <w:p>
-            <w:pPr>
-              <w:ind w:firstLine="0"/>
-            </w:pPr>
-            <w:r>
-              <w:t>Description</w:t>
-            </w:r>
-          </w:p>
-        </w:tc>
-        <w:tc>
-          <w:tcPr>
-            <w:tcW w:w="5771" w:type="dxa"/>
-          </w:tcPr>
-          <w:p>
-            <w:pPr>
-              <w:ind w:firstLine="0"/>
-            </w:pPr>
-            <w:r>
-              <w:t>The robot will receive a pair of coordinates and display it.</w:t>
-            </w:r>
-          </w:p>
-        </w:tc>
-      </w:tr>
-      <w:tr>
-        <w:tc>
-          <w:tcPr>
-            <w:tcW w:w="3085" w:type="dxa"/>
-          </w:tcPr>
-          <w:p>
-            <w:pPr>
-              <w:ind w:firstLine="0"/>
-            </w:pPr>
-            <w:r>
-              <w:t>Prerequisites</w:t>
-            </w:r>
-          </w:p>
-        </w:tc>
-        <w:tc>
-          <w:tcPr>
-            <w:tcW w:w="5771" w:type="dxa"/>
-          </w:tcPr>
-          <w:p>
-            <w:pPr>
-              <w:ind w:firstLine="0"/>
-            </w:pPr>
-            <w:r>
-              <w:t>N/A</w:t>
-            </w:r>
-          </w:p>
-        </w:tc>
-      </w:tr>
-      <w:tr>
-        <w:tc>
-          <w:tcPr>
-            <w:tcW w:w="3085" w:type="dxa"/>
-          </w:tcPr>
-          <w:p>
-            <w:pPr>
-              <w:ind w:firstLine="0"/>
-            </w:pPr>
-            <w:r>
-              <w:t>Steps</w:t>
-            </w:r>
-          </w:p>
-        </w:tc>
-        <w:tc>
-          <w:tcPr>
-            <w:tcW w:w="5771" w:type="dxa"/>
-          </w:tcPr>
-          <w:p>
-            <w:pPr>
-              <w:pStyle w:val="ListParagraph"/>
-              <w:numPr>
-                <w:ilvl w:val="0"/>
-                <w:numId w:val="7"/>
-              </w:numPr>
-            </w:pPr>
-            <w:r>
-              <w:t xml:space="preserve">Start the Bluetooth program and robot </w:t>
-            </w:r>
-          </w:p>
-          <w:p>
-            <w:pPr>
-              <w:pStyle w:val="ListParagraph"/>
-              <w:numPr>
-                <w:ilvl w:val="0"/>
-                <w:numId w:val="7"/>
-              </w:numPr>
-            </w:pPr>
-            <w:r>
-              <w:t>Transmit a pair of coordinates</w:t>
-            </w:r>
-          </w:p>
-          <w:p>
-            <w:pPr>
-              <w:pStyle w:val="ListParagraph"/>
-              <w:numPr>
-                <w:ilvl w:val="0"/>
-                <w:numId w:val="7"/>
-              </w:numPr>
-            </w:pPr>
-            <w:r>
-              <w:t>Display it on LCD to acknowledge</w:t>
-            </w:r>
-          </w:p>
-          <w:p>
-            <w:pPr>
-              <w:pStyle w:val="ListParagraph"/>
-              <w:numPr>
-                <w:ilvl w:val="0"/>
-                <w:numId w:val="7"/>
-              </w:numPr>
-            </w:pPr>
-            <w:r>
-              <w:t>Repeat one more time</w:t>
-            </w:r>
           </w:p>
         </w:tc>
       </w:tr>
@@ -1673,18 +3472,258 @@
             <w:pPr>
               <w:ind w:firstLine="0"/>
             </w:pPr>
-            <w:r>
-              <w:t>Robot will display the proper coordinates on the LCD.</w:t>
-            </w:r>
           </w:p>
         </w:tc>
       </w:tr>
     </w:tbl>
     <w:p/>
+    <w:tbl>
+      <w:tblPr>
+        <w:tblStyle w:val="TableGrid"/>
+        <w:tblW w:w="0" w:type="auto"/>
+        <w:tblLook w:val="04A0" w:firstRow="1" w:lastRow="0" w:firstColumn="1" w:lastColumn="0" w:noHBand="0" w:noVBand="1"/>
+      </w:tblPr>
+      <w:tblGrid>
+        <w:gridCol w:w="3085"/>
+        <w:gridCol w:w="5771"/>
+      </w:tblGrid>
+      <w:tr>
+        <w:tc>
+          <w:tcPr>
+            <w:tcW w:w="3085" w:type="dxa"/>
+          </w:tcPr>
+          <w:p>
+            <w:pPr>
+              <w:ind w:firstLine="0"/>
+            </w:pPr>
+            <w:r>
+              <w:t>Test case ID</w:t>
+            </w:r>
+          </w:p>
+        </w:tc>
+        <w:tc>
+          <w:tcPr>
+            <w:tcW w:w="5771" w:type="dxa"/>
+          </w:tcPr>
+          <w:p>
+            <w:pPr>
+              <w:ind w:firstLine="0"/>
+            </w:pPr>
+            <w:r>
+              <w:t>3.1.2</w:t>
+            </w:r>
+          </w:p>
+        </w:tc>
+      </w:tr>
+      <w:tr>
+        <w:tc>
+          <w:tcPr>
+            <w:tcW w:w="3085" w:type="dxa"/>
+          </w:tcPr>
+          <w:p>
+            <w:pPr>
+              <w:ind w:firstLine="0"/>
+            </w:pPr>
+            <w:r>
+              <w:t>Case name</w:t>
+            </w:r>
+          </w:p>
+        </w:tc>
+        <w:tc>
+          <w:tcPr>
+            <w:tcW w:w="5771" w:type="dxa"/>
+          </w:tcPr>
+          <w:p>
+            <w:pPr>
+              <w:ind w:firstLine="0"/>
+            </w:pPr>
+            <w:r>
+              <w:t>Localization</w:t>
+            </w:r>
+          </w:p>
+        </w:tc>
+      </w:tr>
+      <w:tr>
+        <w:tc>
+          <w:tcPr>
+            <w:tcW w:w="3085" w:type="dxa"/>
+          </w:tcPr>
+          <w:p>
+            <w:pPr>
+              <w:ind w:firstLine="0"/>
+            </w:pPr>
+            <w:r>
+              <w:t>Purpose</w:t>
+            </w:r>
+          </w:p>
+        </w:tc>
+        <w:tc>
+          <w:tcPr>
+            <w:tcW w:w="5771" w:type="dxa"/>
+          </w:tcPr>
+          <w:p>
+            <w:pPr>
+              <w:ind w:firstLine="0"/>
+            </w:pPr>
+            <w:r>
+              <w:t>To determine if the localization routine works properly</w:t>
+            </w:r>
+          </w:p>
+        </w:tc>
+      </w:tr>
+      <w:tr>
+        <w:tc>
+          <w:tcPr>
+            <w:tcW w:w="3085" w:type="dxa"/>
+          </w:tcPr>
+          <w:p>
+            <w:pPr>
+              <w:ind w:firstLine="0"/>
+            </w:pPr>
+            <w:r>
+              <w:t>Description</w:t>
+            </w:r>
+          </w:p>
+        </w:tc>
+        <w:tc>
+          <w:tcPr>
+            <w:tcW w:w="5771" w:type="dxa"/>
+          </w:tcPr>
+          <w:p>
+            <w:pPr>
+              <w:ind w:firstLine="0"/>
+            </w:pPr>
+            <w:r>
+              <w:t>The robot will detect the obstacle using its touch sensor and will try to go avoid it</w:t>
+            </w:r>
+          </w:p>
+        </w:tc>
+      </w:tr>
+      <w:tr>
+        <w:tc>
+          <w:tcPr>
+            <w:tcW w:w="3085" w:type="dxa"/>
+          </w:tcPr>
+          <w:p>
+            <w:pPr>
+              <w:ind w:firstLine="0"/>
+            </w:pPr>
+            <w:r>
+              <w:t>Prerequisites</w:t>
+            </w:r>
+          </w:p>
+        </w:tc>
+        <w:tc>
+          <w:tcPr>
+            <w:tcW w:w="5771" w:type="dxa"/>
+          </w:tcPr>
+          <w:p>
+            <w:pPr>
+              <w:ind w:firstLine="0"/>
+            </w:pPr>
+            <w:r>
+              <w:t>N/A</w:t>
+            </w:r>
+          </w:p>
+        </w:tc>
+      </w:tr>
+      <w:tr>
+        <w:tc>
+          <w:tcPr>
+            <w:tcW w:w="3085" w:type="dxa"/>
+          </w:tcPr>
+          <w:p>
+            <w:pPr>
+              <w:ind w:firstLine="0"/>
+            </w:pPr>
+            <w:r>
+              <w:t>Steps</w:t>
+            </w:r>
+          </w:p>
+        </w:tc>
+        <w:tc>
+          <w:tcPr>
+            <w:tcW w:w="5771" w:type="dxa"/>
+          </w:tcPr>
+          <w:p>
+            <w:pPr>
+              <w:pStyle w:val="ListParagraph"/>
+              <w:ind w:firstLine="0"/>
+            </w:pPr>
+          </w:p>
+        </w:tc>
+      </w:tr>
+      <w:tr>
+        <w:tc>
+          <w:tcPr>
+            <w:tcW w:w="3085" w:type="dxa"/>
+          </w:tcPr>
+          <w:p>
+            <w:pPr>
+              <w:ind w:firstLine="0"/>
+            </w:pPr>
+            <w:r>
+              <w:t>Actual results</w:t>
+            </w:r>
+          </w:p>
+        </w:tc>
+        <w:tc>
+          <w:tcPr>
+            <w:tcW w:w="5771" w:type="dxa"/>
+          </w:tcPr>
+          <w:p>
+            <w:pPr>
+              <w:ind w:firstLine="0"/>
+            </w:pPr>
+          </w:p>
+        </w:tc>
+      </w:tr>
+      <w:tr>
+        <w:tc>
+          <w:tcPr>
+            <w:tcW w:w="3085" w:type="dxa"/>
+          </w:tcPr>
+          <w:p>
+            <w:pPr>
+              <w:ind w:firstLine="0"/>
+            </w:pPr>
+            <w:r>
+              <w:t>Expected results</w:t>
+            </w:r>
+          </w:p>
+        </w:tc>
+        <w:tc>
+          <w:tcPr>
+            <w:tcW w:w="5771" w:type="dxa"/>
+          </w:tcPr>
+          <w:p>
+            <w:pPr>
+              <w:ind w:firstLine="0"/>
+            </w:pPr>
+            <w:r>
+              <w:t>The robot can avoid the obstacle without losing its odometer’s accuracy</w:t>
+            </w:r>
+          </w:p>
+        </w:tc>
+      </w:tr>
+    </w:tbl>
+    <w:p/>
+    <w:p>
+      <w:pPr>
+        <w:pStyle w:val="Heading2"/>
+      </w:pPr>
+      <w:r>
+        <w:t>Attacker Role</w:t>
+      </w:r>
+    </w:p>
+    <w:p>
+      <w:pPr>
+        <w:ind w:firstLine="0"/>
+      </w:pPr>
+    </w:p>
     <w:p/>
     <w:p/>
     <w:sectPr>
-      <w:headerReference w:type="default" r:id="rId8"/>
       <w:pgSz w:w="12240" w:h="15840"/>
       <w:pgMar w:top="1440" w:right="1800" w:bottom="1440" w:left="1800" w:header="708" w:footer="708" w:gutter="0"/>
       <w:cols w:space="708"/>
@@ -1744,23 +3783,6 @@
 </w:footnotes>
 </file>
 
-<file path=word/header1.xml><?xml version="1.0" encoding="utf-8"?>
-<w:hdr xmlns:wpc="http://schemas.microsoft.com/office/word/2010/wordprocessingCanvas" xmlns:mo="http://schemas.microsoft.com/office/mac/office/2008/main" xmlns:mc="http://schemas.openxmlformats.org/markup-compatibility/2006" xmlns:mv="urn:schemas-microsoft-com:mac:vml" xmlns:o="urn:schemas-microsoft-com:office:office" xmlns:r="http://schemas.openxmlformats.org/officeDocument/2006/relationships" xmlns:m="http://schemas.openxmlformats.org/officeDocument/2006/math" xmlns:v="urn:schemas-microsoft-com:vml" xmlns:wp14="http://schemas.microsoft.com/office/word/2010/wordprocessingDrawing" xmlns:wp="http://schemas.openxmlformats.org/drawingml/2006/wordprocessingDrawing" xmlns:w10="urn:schemas-microsoft-com:office:word" xmlns:w="http://schemas.openxmlformats.org/wordprocessingml/2006/main" xmlns:w14="http://schemas.microsoft.com/office/word/2010/wordml" xmlns:wpg="http://schemas.microsoft.com/office/word/2010/wordprocessingGroup" xmlns:wpi="http://schemas.microsoft.com/office/word/2010/wordprocessingInk" xmlns:wne="http://schemas.microsoft.com/office/word/2006/wordml" xmlns:wps="http://schemas.microsoft.com/office/word/2010/wordprocessingShape" mc:Ignorable="w14 wp14">
-  <w:p>
-    <w:pPr>
-      <w:pStyle w:val="Header"/>
-    </w:pPr>
-    <w:r>
-      <w:tab/>
-    </w:r>
-    <w:r>
-      <w:tab/>
-      <w:t>Arthur Kam</w:t>
-    </w:r>
-  </w:p>
-</w:hdr>
-</file>
-
 <file path=word/numbering.xml><?xml version="1.0" encoding="utf-8"?>
 <w:numbering xmlns:wpc="http://schemas.microsoft.com/office/word/2010/wordprocessingCanvas" xmlns:mo="http://schemas.microsoft.com/office/mac/office/2008/main" xmlns:mc="http://schemas.openxmlformats.org/markup-compatibility/2006" xmlns:mv="urn:schemas-microsoft-com:mac:vml" xmlns:o="urn:schemas-microsoft-com:office:office" xmlns:r="http://schemas.openxmlformats.org/officeDocument/2006/relationships" xmlns:m="http://schemas.openxmlformats.org/officeDocument/2006/math" xmlns:v="urn:schemas-microsoft-com:vml" xmlns:wp14="http://schemas.microsoft.com/office/word/2010/wordprocessingDrawing" xmlns:wp="http://schemas.openxmlformats.org/drawingml/2006/wordprocessingDrawing" xmlns:w10="urn:schemas-microsoft-com:office:word" xmlns:w="http://schemas.openxmlformats.org/wordprocessingml/2006/main" xmlns:w14="http://schemas.microsoft.com/office/word/2010/wordml" xmlns:wpg="http://schemas.microsoft.com/office/word/2010/wordprocessingGroup" xmlns:wpi="http://schemas.microsoft.com/office/word/2010/wordprocessingInk" xmlns:wne="http://schemas.microsoft.com/office/word/2006/wordml" xmlns:wps="http://schemas.microsoft.com/office/word/2010/wordprocessingShape" mc:Ignorable="w14 wp14">
   <w:abstractNum w:abstractNumId="0">
@@ -1877,7 +3899,7 @@
         <w:rFonts w:ascii="Courier New" w:hAnsi="Courier New" w:hint="default"/>
       </w:rPr>
     </w:lvl>
-    <w:lvl w:ilvl="2" w:tplc="04090005" w:tentative="1">
+    <w:lvl w:ilvl="2" w:tplc="04090005">
       <w:start w:val="1"/>
       <w:numFmt w:val="bullet"/>
       <w:lvlText w:val=""/>

</xml_diff>

<commit_message>
Finished up the defender role for the testing documentation
</commit_message>
<xml_diff>
--- a/documents/testingDoc.docx
+++ b/documents/testingDoc.docx
@@ -1598,6 +1598,12 @@
             <w:r>
               <w:t>range of given distance</w:t>
             </w:r>
+            <w:r>
+              <w:t xml:space="preserve"> at line d1. It must bounce </w:t>
+            </w:r>
+            <w:r>
+              <w:t>in the w1 x w2 area</w:t>
+            </w:r>
           </w:p>
         </w:tc>
       </w:tr>
@@ -1630,7 +1636,7 @@
               <w:t>receive a pair of coordinates and shoot the ball to the target</w:t>
             </w:r>
             <w:r>
-              <w:t xml:space="preserve">. The test will try to find the min/max angle for each foot </w:t>
+              <w:t>. The test will see if it can shoot when it is positioned when it is placed in front of line d1 at every 5 cm increments.</w:t>
             </w:r>
           </w:p>
         </w:tc>
@@ -1882,7 +1888,18 @@
               <w:t>will use the ultrasonic sensor to see where the walls are and find north.</w:t>
             </w:r>
             <w:r>
-              <w:t xml:space="preserve"> It will run it at several locations in the tile, with different orientation </w:t>
+              <w:t xml:space="preserve"> It will run it at several locations in the tile, with different orientation</w:t>
+            </w:r>
+            <w:r>
+              <w:t xml:space="preserve">. At least one test case will include the robot starting as near as one of the wall as possible, as far as </w:t>
+            </w:r>
+            <w:proofErr w:type="gramStart"/>
+            <w:r>
+              <w:t>possible ,</w:t>
+            </w:r>
+            <w:proofErr w:type="gramEnd"/>
+            <w:r>
+              <w:t xml:space="preserve"> and also if obstacles on the adjacent tiles will affect the performance.</w:t>
             </w:r>
           </w:p>
         </w:tc>
@@ -2123,6 +2140,14 @@
             </w:r>
             <w:r>
               <w:t>will start at random locations in the tile, facing North and run the localization routine multiple times</w:t>
+            </w:r>
+          </w:p>
+          <w:p>
+            <w:pPr>
+              <w:ind w:firstLine="0"/>
+            </w:pPr>
+            <w:r>
+              <w:t>If its possible, different ambient light level will be used to test the effectiveness of the sensor</w:t>
             </w:r>
           </w:p>
         </w:tc>
@@ -2598,6 +2623,12 @@
             <w:r>
               <w:t xml:space="preserve"> at varying locations</w:t>
             </w:r>
+            <w:r>
+              <w:t>. It should also try to locate the blind spots of the ultrasonic sensor</w:t>
+            </w:r>
+            <w:r>
+              <w:t>, as well as different angles that it will not be effective against</w:t>
+            </w:r>
           </w:p>
         </w:tc>
       </w:tr>
@@ -2627,7 +2658,10 @@
               <w:t>The robot will detect the obstacle using its ultrasonic sensor and avoid it</w:t>
             </w:r>
             <w:r>
-              <w:t>. It should avoid the obstacles from the sides and the front.</w:t>
+              <w:t xml:space="preserve">. It should avoid </w:t>
+            </w:r>
+            <w:r>
+              <w:t>the obstacles it can detect</w:t>
             </w:r>
           </w:p>
         </w:tc>
@@ -3366,6 +3400,17 @@
             <w:pPr>
               <w:ind w:firstLine="0"/>
             </w:pPr>
+            <w:r>
+              <w:t>The robot will be placed on all four corners of the grid and will run the two localization methods to find its location</w:t>
+            </w:r>
+          </w:p>
+          <w:p>
+            <w:pPr>
+              <w:ind w:firstLine="0"/>
+            </w:pPr>
+            <w:r>
+              <w:t>Different starting orientations and positions on the tile will be used.</w:t>
+            </w:r>
           </w:p>
         </w:tc>
       </w:tr>
@@ -3420,8 +3465,6 @@
               <w:pStyle w:val="ListParagraph"/>
               <w:ind w:firstLine="0"/>
             </w:pPr>
-            <w:bookmarkStart w:id="0" w:name="_GoBack"/>
-            <w:bookmarkEnd w:id="0"/>
           </w:p>
         </w:tc>
       </w:tr>
@@ -3538,7 +3581,7 @@
               <w:ind w:firstLine="0"/>
             </w:pPr>
             <w:r>
-              <w:t>Localization</w:t>
+              <w:t>Obstacle</w:t>
             </w:r>
           </w:p>
         </w:tc>
@@ -3566,7 +3609,16 @@
               <w:ind w:firstLine="0"/>
             </w:pPr>
             <w:r>
-              <w:t>To determine if the localization routine works properly</w:t>
+              <w:t xml:space="preserve">To determine if </w:t>
+            </w:r>
+            <w:r>
+              <w:t>obstacle detection works properly when the robot is travelling to its target coordinates</w:t>
+            </w:r>
+            <w:r>
+              <w:t xml:space="preserve"> and stay within the boundaries</w:t>
+            </w:r>
+            <w:r>
+              <w:t xml:space="preserve">. </w:t>
             </w:r>
           </w:p>
         </w:tc>
@@ -3594,7 +3646,74 @@
               <w:ind w:firstLine="0"/>
             </w:pPr>
             <w:r>
-              <w:t>The robot will detect the obstacle using its touch sensor and will try to go avoid it</w:t>
+              <w:t>The robot will be tested on how well it can travel to its target coordinat</w:t>
+            </w:r>
+            <w:r>
+              <w:t>es. Several cases will be used, including:</w:t>
+            </w:r>
+          </w:p>
+          <w:p>
+            <w:pPr>
+              <w:pStyle w:val="ListParagraph"/>
+              <w:numPr>
+                <w:ilvl w:val="0"/>
+                <w:numId w:val="8"/>
+              </w:numPr>
+            </w:pPr>
+            <w:r>
+              <w:t>Obstacles in its obsta</w:t>
+            </w:r>
+            <w:bookmarkStart w:id="0" w:name="_GoBack"/>
+            <w:bookmarkEnd w:id="0"/>
+            <w:r>
+              <w:t>cle avoiding path</w:t>
+            </w:r>
+          </w:p>
+          <w:p>
+            <w:pPr>
+              <w:pStyle w:val="ListParagraph"/>
+              <w:numPr>
+                <w:ilvl w:val="0"/>
+                <w:numId w:val="8"/>
+              </w:numPr>
+            </w:pPr>
+            <w:r>
+              <w:t>Obstacles forming a “wall”</w:t>
+            </w:r>
+          </w:p>
+          <w:p>
+            <w:pPr>
+              <w:pStyle w:val="ListParagraph"/>
+              <w:numPr>
+                <w:ilvl w:val="0"/>
+                <w:numId w:val="8"/>
+              </w:numPr>
+            </w:pPr>
+            <w:r>
+              <w:t>Obstacles in its ultrasonic sensor’s blind spots</w:t>
+            </w:r>
+          </w:p>
+          <w:p>
+            <w:pPr>
+              <w:pStyle w:val="ListParagraph"/>
+              <w:numPr>
+                <w:ilvl w:val="0"/>
+                <w:numId w:val="8"/>
+              </w:numPr>
+            </w:pPr>
+            <w:r>
+              <w:t xml:space="preserve">Obstacles at varying angles </w:t>
+            </w:r>
+          </w:p>
+          <w:p>
+            <w:pPr>
+              <w:ind w:firstLine="0"/>
+            </w:pPr>
+            <w:r>
+              <w:t>It will be evaluated by the time taken and the accuracy of the odometer</w:t>
+            </w:r>
+            <w:r>
+              <w:t>.</w:t>
             </w:r>
           </w:p>
         </w:tc>
@@ -3700,9 +3819,486 @@
             <w:pPr>
               <w:ind w:firstLine="0"/>
             </w:pPr>
-            <w:r>
-              <w:t>The robot can avoid the obstacle without losing its odometer’s accuracy</w:t>
-            </w:r>
+          </w:p>
+        </w:tc>
+      </w:tr>
+    </w:tbl>
+    <w:p/>
+    <w:tbl>
+      <w:tblPr>
+        <w:tblStyle w:val="TableGrid"/>
+        <w:tblW w:w="0" w:type="auto"/>
+        <w:tblLook w:val="04A0" w:firstRow="1" w:lastRow="0" w:firstColumn="1" w:lastColumn="0" w:noHBand="0" w:noVBand="1"/>
+      </w:tblPr>
+      <w:tblGrid>
+        <w:gridCol w:w="3085"/>
+        <w:gridCol w:w="5771"/>
+      </w:tblGrid>
+      <w:tr>
+        <w:tc>
+          <w:tcPr>
+            <w:tcW w:w="3085" w:type="dxa"/>
+          </w:tcPr>
+          <w:p>
+            <w:pPr>
+              <w:ind w:firstLine="0"/>
+            </w:pPr>
+            <w:r>
+              <w:t>Test case ID</w:t>
+            </w:r>
+          </w:p>
+        </w:tc>
+        <w:tc>
+          <w:tcPr>
+            <w:tcW w:w="5771" w:type="dxa"/>
+          </w:tcPr>
+          <w:p>
+            <w:pPr>
+              <w:ind w:firstLine="0"/>
+            </w:pPr>
+            <w:r>
+              <w:t>3.1.3</w:t>
+            </w:r>
+          </w:p>
+        </w:tc>
+      </w:tr>
+      <w:tr>
+        <w:tc>
+          <w:tcPr>
+            <w:tcW w:w="3085" w:type="dxa"/>
+          </w:tcPr>
+          <w:p>
+            <w:pPr>
+              <w:ind w:firstLine="0"/>
+            </w:pPr>
+            <w:r>
+              <w:t>Case name</w:t>
+            </w:r>
+          </w:p>
+        </w:tc>
+        <w:tc>
+          <w:tcPr>
+            <w:tcW w:w="5771" w:type="dxa"/>
+          </w:tcPr>
+          <w:p>
+            <w:pPr>
+              <w:ind w:firstLine="0"/>
+            </w:pPr>
+            <w:r>
+              <w:t>Defend</w:t>
+            </w:r>
+          </w:p>
+        </w:tc>
+      </w:tr>
+      <w:tr>
+        <w:tc>
+          <w:tcPr>
+            <w:tcW w:w="3085" w:type="dxa"/>
+          </w:tcPr>
+          <w:p>
+            <w:pPr>
+              <w:ind w:firstLine="0"/>
+            </w:pPr>
+            <w:r>
+              <w:t>Purpose</w:t>
+            </w:r>
+          </w:p>
+        </w:tc>
+        <w:tc>
+          <w:tcPr>
+            <w:tcW w:w="5771" w:type="dxa"/>
+          </w:tcPr>
+          <w:p>
+            <w:pPr>
+              <w:ind w:firstLine="0"/>
+            </w:pPr>
+            <w:r>
+              <w:t xml:space="preserve">To </w:t>
+            </w:r>
+            <w:r>
+              <w:t>determine if the robot can travel to the location needed to d</w:t>
+            </w:r>
+            <w:r>
+              <w:t xml:space="preserve">efend the goal </w:t>
+            </w:r>
+          </w:p>
+        </w:tc>
+      </w:tr>
+      <w:tr>
+        <w:tc>
+          <w:tcPr>
+            <w:tcW w:w="3085" w:type="dxa"/>
+          </w:tcPr>
+          <w:p>
+            <w:pPr>
+              <w:ind w:firstLine="0"/>
+            </w:pPr>
+            <w:r>
+              <w:t>Description</w:t>
+            </w:r>
+          </w:p>
+        </w:tc>
+        <w:tc>
+          <w:tcPr>
+            <w:tcW w:w="5771" w:type="dxa"/>
+          </w:tcPr>
+          <w:p>
+            <w:pPr>
+              <w:ind w:firstLine="0"/>
+            </w:pPr>
+            <w:r>
+              <w:t xml:space="preserve">The robot will travel to the goal and rise up its arm. Shots will be thrown from different angles to find the effective angle </w:t>
+            </w:r>
+          </w:p>
+        </w:tc>
+      </w:tr>
+      <w:tr>
+        <w:tc>
+          <w:tcPr>
+            <w:tcW w:w="3085" w:type="dxa"/>
+          </w:tcPr>
+          <w:p>
+            <w:pPr>
+              <w:ind w:firstLine="0"/>
+            </w:pPr>
+            <w:r>
+              <w:t>Prerequisites</w:t>
+            </w:r>
+          </w:p>
+        </w:tc>
+        <w:tc>
+          <w:tcPr>
+            <w:tcW w:w="5771" w:type="dxa"/>
+          </w:tcPr>
+          <w:p>
+            <w:pPr>
+              <w:ind w:firstLine="0"/>
+            </w:pPr>
+            <w:r>
+              <w:t>N/A</w:t>
+            </w:r>
+          </w:p>
+        </w:tc>
+      </w:tr>
+      <w:tr>
+        <w:tc>
+          <w:tcPr>
+            <w:tcW w:w="3085" w:type="dxa"/>
+          </w:tcPr>
+          <w:p>
+            <w:pPr>
+              <w:ind w:firstLine="0"/>
+            </w:pPr>
+            <w:r>
+              <w:t>Steps</w:t>
+            </w:r>
+          </w:p>
+        </w:tc>
+        <w:tc>
+          <w:tcPr>
+            <w:tcW w:w="5771" w:type="dxa"/>
+          </w:tcPr>
+          <w:p>
+            <w:pPr>
+              <w:pStyle w:val="ListParagraph"/>
+              <w:ind w:firstLine="0"/>
+            </w:pPr>
+          </w:p>
+        </w:tc>
+      </w:tr>
+      <w:tr>
+        <w:tc>
+          <w:tcPr>
+            <w:tcW w:w="3085" w:type="dxa"/>
+          </w:tcPr>
+          <w:p>
+            <w:pPr>
+              <w:ind w:firstLine="0"/>
+            </w:pPr>
+            <w:r>
+              <w:t>Actual results</w:t>
+            </w:r>
+          </w:p>
+        </w:tc>
+        <w:tc>
+          <w:tcPr>
+            <w:tcW w:w="5771" w:type="dxa"/>
+          </w:tcPr>
+          <w:p>
+            <w:pPr>
+              <w:ind w:firstLine="0"/>
+            </w:pPr>
+          </w:p>
+        </w:tc>
+      </w:tr>
+      <w:tr>
+        <w:tc>
+          <w:tcPr>
+            <w:tcW w:w="3085" w:type="dxa"/>
+          </w:tcPr>
+          <w:p>
+            <w:pPr>
+              <w:ind w:firstLine="0"/>
+            </w:pPr>
+            <w:r>
+              <w:t>Expected results</w:t>
+            </w:r>
+          </w:p>
+        </w:tc>
+        <w:tc>
+          <w:tcPr>
+            <w:tcW w:w="5771" w:type="dxa"/>
+          </w:tcPr>
+          <w:p>
+            <w:pPr>
+              <w:ind w:firstLine="0"/>
+            </w:pPr>
+          </w:p>
+        </w:tc>
+      </w:tr>
+    </w:tbl>
+    <w:p/>
+    <w:tbl>
+      <w:tblPr>
+        <w:tblStyle w:val="TableGrid"/>
+        <w:tblW w:w="0" w:type="auto"/>
+        <w:tblLook w:val="04A0" w:firstRow="1" w:lastRow="0" w:firstColumn="1" w:lastColumn="0" w:noHBand="0" w:noVBand="1"/>
+      </w:tblPr>
+      <w:tblGrid>
+        <w:gridCol w:w="3085"/>
+        <w:gridCol w:w="5771"/>
+      </w:tblGrid>
+      <w:tr>
+        <w:tc>
+          <w:tcPr>
+            <w:tcW w:w="3085" w:type="dxa"/>
+          </w:tcPr>
+          <w:p>
+            <w:pPr>
+              <w:ind w:firstLine="0"/>
+            </w:pPr>
+            <w:r>
+              <w:t>Test case ID</w:t>
+            </w:r>
+          </w:p>
+        </w:tc>
+        <w:tc>
+          <w:tcPr>
+            <w:tcW w:w="5771" w:type="dxa"/>
+          </w:tcPr>
+          <w:p>
+            <w:pPr>
+              <w:ind w:firstLine="0"/>
+            </w:pPr>
+            <w:r>
+              <w:t>3.1.4</w:t>
+            </w:r>
+          </w:p>
+        </w:tc>
+      </w:tr>
+      <w:tr>
+        <w:tc>
+          <w:tcPr>
+            <w:tcW w:w="3085" w:type="dxa"/>
+          </w:tcPr>
+          <w:p>
+            <w:pPr>
+              <w:ind w:firstLine="0"/>
+            </w:pPr>
+            <w:r>
+              <w:t>Case name</w:t>
+            </w:r>
+          </w:p>
+        </w:tc>
+        <w:tc>
+          <w:tcPr>
+            <w:tcW w:w="5771" w:type="dxa"/>
+          </w:tcPr>
+          <w:p>
+            <w:pPr>
+              <w:ind w:firstLine="0"/>
+            </w:pPr>
+            <w:r>
+              <w:t>Defense routine test</w:t>
+            </w:r>
+          </w:p>
+        </w:tc>
+      </w:tr>
+      <w:tr>
+        <w:tc>
+          <w:tcPr>
+            <w:tcW w:w="3085" w:type="dxa"/>
+          </w:tcPr>
+          <w:p>
+            <w:pPr>
+              <w:ind w:firstLine="0"/>
+            </w:pPr>
+            <w:r>
+              <w:t>Purpose</w:t>
+            </w:r>
+          </w:p>
+        </w:tc>
+        <w:tc>
+          <w:tcPr>
+            <w:tcW w:w="5771" w:type="dxa"/>
+          </w:tcPr>
+          <w:p>
+            <w:pPr>
+              <w:ind w:firstLine="0"/>
+            </w:pPr>
+            <w:r>
+              <w:t xml:space="preserve">To </w:t>
+            </w:r>
+            <w:r>
+              <w:t>see if it can perform all the previous cases when strung together</w:t>
+            </w:r>
+            <w:r>
+              <w:t xml:space="preserve"> </w:t>
+            </w:r>
+          </w:p>
+        </w:tc>
+      </w:tr>
+      <w:tr>
+        <w:tc>
+          <w:tcPr>
+            <w:tcW w:w="3085" w:type="dxa"/>
+          </w:tcPr>
+          <w:p>
+            <w:pPr>
+              <w:ind w:firstLine="0"/>
+            </w:pPr>
+            <w:r>
+              <w:t>Description</w:t>
+            </w:r>
+          </w:p>
+        </w:tc>
+        <w:tc>
+          <w:tcPr>
+            <w:tcW w:w="5771" w:type="dxa"/>
+          </w:tcPr>
+          <w:p>
+            <w:pPr>
+              <w:ind w:firstLine="0"/>
+            </w:pPr>
+            <w:r>
+              <w:t xml:space="preserve">The robot </w:t>
+            </w:r>
+            <w:r>
+              <w:t xml:space="preserve">will </w:t>
+            </w:r>
+            <w:r>
+              <w:t xml:space="preserve">first localize </w:t>
+            </w:r>
+            <w:r>
+              <w:t xml:space="preserve">itself </w:t>
+            </w:r>
+            <w:r>
+              <w:t>and then successfully travel to the location to defend the ball.</w:t>
+            </w:r>
+          </w:p>
+        </w:tc>
+      </w:tr>
+      <w:tr>
+        <w:tc>
+          <w:tcPr>
+            <w:tcW w:w="3085" w:type="dxa"/>
+          </w:tcPr>
+          <w:p>
+            <w:pPr>
+              <w:ind w:firstLine="0"/>
+            </w:pPr>
+            <w:r>
+              <w:t>Prerequisites</w:t>
+            </w:r>
+          </w:p>
+        </w:tc>
+        <w:tc>
+          <w:tcPr>
+            <w:tcW w:w="5771" w:type="dxa"/>
+          </w:tcPr>
+          <w:p>
+            <w:pPr>
+              <w:ind w:firstLine="0"/>
+            </w:pPr>
+            <w:r>
+              <w:t>N/A</w:t>
+            </w:r>
+          </w:p>
+        </w:tc>
+      </w:tr>
+      <w:tr>
+        <w:tc>
+          <w:tcPr>
+            <w:tcW w:w="3085" w:type="dxa"/>
+          </w:tcPr>
+          <w:p>
+            <w:pPr>
+              <w:ind w:firstLine="0"/>
+            </w:pPr>
+            <w:r>
+              <w:t>Steps</w:t>
+            </w:r>
+          </w:p>
+        </w:tc>
+        <w:tc>
+          <w:tcPr>
+            <w:tcW w:w="5771" w:type="dxa"/>
+          </w:tcPr>
+          <w:p>
+            <w:pPr>
+              <w:pStyle w:val="ListParagraph"/>
+              <w:ind w:firstLine="0"/>
+            </w:pPr>
+          </w:p>
+        </w:tc>
+      </w:tr>
+      <w:tr>
+        <w:tc>
+          <w:tcPr>
+            <w:tcW w:w="3085" w:type="dxa"/>
+          </w:tcPr>
+          <w:p>
+            <w:pPr>
+              <w:ind w:firstLine="0"/>
+            </w:pPr>
+            <w:r>
+              <w:t>Actual results</w:t>
+            </w:r>
+          </w:p>
+        </w:tc>
+        <w:tc>
+          <w:tcPr>
+            <w:tcW w:w="5771" w:type="dxa"/>
+          </w:tcPr>
+          <w:p>
+            <w:pPr>
+              <w:ind w:firstLine="0"/>
+            </w:pPr>
+          </w:p>
+        </w:tc>
+      </w:tr>
+      <w:tr>
+        <w:tc>
+          <w:tcPr>
+            <w:tcW w:w="3085" w:type="dxa"/>
+          </w:tcPr>
+          <w:p>
+            <w:pPr>
+              <w:ind w:firstLine="0"/>
+            </w:pPr>
+            <w:r>
+              <w:t>Expected results</w:t>
+            </w:r>
+          </w:p>
+        </w:tc>
+        <w:tc>
+          <w:tcPr>
+            <w:tcW w:w="5771" w:type="dxa"/>
+          </w:tcPr>
+          <w:p>
+            <w:pPr>
+              <w:ind w:firstLine="0"/>
+            </w:pPr>
           </w:p>
         </w:tc>
       </w:tr>
@@ -3716,6 +4312,670 @@
         <w:t>Attacker Role</w:t>
       </w:r>
     </w:p>
+    <w:tbl>
+      <w:tblPr>
+        <w:tblStyle w:val="TableGrid"/>
+        <w:tblW w:w="0" w:type="auto"/>
+        <w:tblLook w:val="04A0" w:firstRow="1" w:lastRow="0" w:firstColumn="1" w:lastColumn="0" w:noHBand="0" w:noVBand="1"/>
+      </w:tblPr>
+      <w:tblGrid>
+        <w:gridCol w:w="3085"/>
+        <w:gridCol w:w="5771"/>
+      </w:tblGrid>
+      <w:tr>
+        <w:tc>
+          <w:tcPr>
+            <w:tcW w:w="3085" w:type="dxa"/>
+          </w:tcPr>
+          <w:p>
+            <w:pPr>
+              <w:ind w:firstLine="0"/>
+            </w:pPr>
+            <w:r>
+              <w:t>Test case ID</w:t>
+            </w:r>
+          </w:p>
+        </w:tc>
+        <w:tc>
+          <w:tcPr>
+            <w:tcW w:w="5771" w:type="dxa"/>
+          </w:tcPr>
+          <w:p>
+            <w:pPr>
+              <w:ind w:firstLine="0"/>
+            </w:pPr>
+            <w:r>
+              <w:t>3.2.1</w:t>
+            </w:r>
+          </w:p>
+        </w:tc>
+      </w:tr>
+      <w:tr>
+        <w:tc>
+          <w:tcPr>
+            <w:tcW w:w="3085" w:type="dxa"/>
+          </w:tcPr>
+          <w:p>
+            <w:pPr>
+              <w:ind w:firstLine="0"/>
+            </w:pPr>
+            <w:r>
+              <w:t>Case name</w:t>
+            </w:r>
+          </w:p>
+        </w:tc>
+        <w:tc>
+          <w:tcPr>
+            <w:tcW w:w="5771" w:type="dxa"/>
+          </w:tcPr>
+          <w:p>
+            <w:pPr>
+              <w:ind w:firstLine="0"/>
+            </w:pPr>
+          </w:p>
+        </w:tc>
+      </w:tr>
+      <w:tr>
+        <w:tc>
+          <w:tcPr>
+            <w:tcW w:w="3085" w:type="dxa"/>
+          </w:tcPr>
+          <w:p>
+            <w:pPr>
+              <w:ind w:firstLine="0"/>
+            </w:pPr>
+            <w:r>
+              <w:t>Purpose</w:t>
+            </w:r>
+          </w:p>
+        </w:tc>
+        <w:tc>
+          <w:tcPr>
+            <w:tcW w:w="5771" w:type="dxa"/>
+          </w:tcPr>
+          <w:p>
+            <w:pPr>
+              <w:ind w:firstLine="0"/>
+            </w:pPr>
+          </w:p>
+        </w:tc>
+      </w:tr>
+      <w:tr>
+        <w:tc>
+          <w:tcPr>
+            <w:tcW w:w="3085" w:type="dxa"/>
+          </w:tcPr>
+          <w:p>
+            <w:pPr>
+              <w:ind w:firstLine="0"/>
+            </w:pPr>
+            <w:r>
+              <w:t>Description</w:t>
+            </w:r>
+          </w:p>
+        </w:tc>
+        <w:tc>
+          <w:tcPr>
+            <w:tcW w:w="5771" w:type="dxa"/>
+          </w:tcPr>
+          <w:p>
+            <w:pPr>
+              <w:ind w:firstLine="0"/>
+            </w:pPr>
+          </w:p>
+        </w:tc>
+      </w:tr>
+      <w:tr>
+        <w:tc>
+          <w:tcPr>
+            <w:tcW w:w="3085" w:type="dxa"/>
+          </w:tcPr>
+          <w:p>
+            <w:pPr>
+              <w:ind w:firstLine="0"/>
+            </w:pPr>
+            <w:r>
+              <w:t>Prerequisites</w:t>
+            </w:r>
+          </w:p>
+        </w:tc>
+        <w:tc>
+          <w:tcPr>
+            <w:tcW w:w="5771" w:type="dxa"/>
+          </w:tcPr>
+          <w:p>
+            <w:pPr>
+              <w:ind w:firstLine="0"/>
+            </w:pPr>
+            <w:r>
+              <w:t>N/A</w:t>
+            </w:r>
+          </w:p>
+        </w:tc>
+      </w:tr>
+      <w:tr>
+        <w:tc>
+          <w:tcPr>
+            <w:tcW w:w="3085" w:type="dxa"/>
+          </w:tcPr>
+          <w:p>
+            <w:pPr>
+              <w:ind w:firstLine="0"/>
+            </w:pPr>
+            <w:r>
+              <w:t>Steps</w:t>
+            </w:r>
+          </w:p>
+        </w:tc>
+        <w:tc>
+          <w:tcPr>
+            <w:tcW w:w="5771" w:type="dxa"/>
+          </w:tcPr>
+          <w:p>
+            <w:pPr>
+              <w:pStyle w:val="ListParagraph"/>
+              <w:ind w:firstLine="0"/>
+            </w:pPr>
+          </w:p>
+        </w:tc>
+      </w:tr>
+      <w:tr>
+        <w:tc>
+          <w:tcPr>
+            <w:tcW w:w="3085" w:type="dxa"/>
+          </w:tcPr>
+          <w:p>
+            <w:pPr>
+              <w:ind w:firstLine="0"/>
+            </w:pPr>
+            <w:r>
+              <w:t>Actual results</w:t>
+            </w:r>
+          </w:p>
+        </w:tc>
+        <w:tc>
+          <w:tcPr>
+            <w:tcW w:w="5771" w:type="dxa"/>
+          </w:tcPr>
+          <w:p>
+            <w:pPr>
+              <w:ind w:firstLine="0"/>
+            </w:pPr>
+          </w:p>
+        </w:tc>
+      </w:tr>
+      <w:tr>
+        <w:tc>
+          <w:tcPr>
+            <w:tcW w:w="3085" w:type="dxa"/>
+          </w:tcPr>
+          <w:p>
+            <w:pPr>
+              <w:ind w:firstLine="0"/>
+            </w:pPr>
+            <w:r>
+              <w:t>Expected results</w:t>
+            </w:r>
+          </w:p>
+        </w:tc>
+        <w:tc>
+          <w:tcPr>
+            <w:tcW w:w="5771" w:type="dxa"/>
+          </w:tcPr>
+          <w:p>
+            <w:pPr>
+              <w:ind w:firstLine="0"/>
+            </w:pPr>
+          </w:p>
+        </w:tc>
+      </w:tr>
+    </w:tbl>
+    <w:p>
+      <w:pPr>
+        <w:ind w:firstLine="0"/>
+      </w:pPr>
+    </w:p>
+    <w:tbl>
+      <w:tblPr>
+        <w:tblStyle w:val="TableGrid"/>
+        <w:tblW w:w="0" w:type="auto"/>
+        <w:tblLook w:val="04A0" w:firstRow="1" w:lastRow="0" w:firstColumn="1" w:lastColumn="0" w:noHBand="0" w:noVBand="1"/>
+      </w:tblPr>
+      <w:tblGrid>
+        <w:gridCol w:w="3085"/>
+        <w:gridCol w:w="5771"/>
+      </w:tblGrid>
+      <w:tr>
+        <w:tc>
+          <w:tcPr>
+            <w:tcW w:w="3085" w:type="dxa"/>
+          </w:tcPr>
+          <w:p>
+            <w:pPr>
+              <w:ind w:firstLine="0"/>
+            </w:pPr>
+            <w:r>
+              <w:t>Test case ID</w:t>
+            </w:r>
+          </w:p>
+        </w:tc>
+        <w:tc>
+          <w:tcPr>
+            <w:tcW w:w="5771" w:type="dxa"/>
+          </w:tcPr>
+          <w:p>
+            <w:pPr>
+              <w:ind w:firstLine="0"/>
+            </w:pPr>
+            <w:r>
+              <w:t>3.2.2</w:t>
+            </w:r>
+          </w:p>
+        </w:tc>
+      </w:tr>
+      <w:tr>
+        <w:tc>
+          <w:tcPr>
+            <w:tcW w:w="3085" w:type="dxa"/>
+          </w:tcPr>
+          <w:p>
+            <w:pPr>
+              <w:ind w:firstLine="0"/>
+            </w:pPr>
+            <w:r>
+              <w:t>Case name</w:t>
+            </w:r>
+          </w:p>
+        </w:tc>
+        <w:tc>
+          <w:tcPr>
+            <w:tcW w:w="5771" w:type="dxa"/>
+          </w:tcPr>
+          <w:p>
+            <w:pPr>
+              <w:ind w:firstLine="0"/>
+            </w:pPr>
+          </w:p>
+        </w:tc>
+      </w:tr>
+      <w:tr>
+        <w:tc>
+          <w:tcPr>
+            <w:tcW w:w="3085" w:type="dxa"/>
+          </w:tcPr>
+          <w:p>
+            <w:pPr>
+              <w:ind w:firstLine="0"/>
+            </w:pPr>
+            <w:r>
+              <w:t>Purpose</w:t>
+            </w:r>
+          </w:p>
+        </w:tc>
+        <w:tc>
+          <w:tcPr>
+            <w:tcW w:w="5771" w:type="dxa"/>
+          </w:tcPr>
+          <w:p>
+            <w:pPr>
+              <w:ind w:firstLine="0"/>
+            </w:pPr>
+          </w:p>
+        </w:tc>
+      </w:tr>
+      <w:tr>
+        <w:tc>
+          <w:tcPr>
+            <w:tcW w:w="3085" w:type="dxa"/>
+          </w:tcPr>
+          <w:p>
+            <w:pPr>
+              <w:ind w:firstLine="0"/>
+            </w:pPr>
+            <w:r>
+              <w:t>Description</w:t>
+            </w:r>
+          </w:p>
+        </w:tc>
+        <w:tc>
+          <w:tcPr>
+            <w:tcW w:w="5771" w:type="dxa"/>
+          </w:tcPr>
+          <w:p>
+            <w:pPr>
+              <w:ind w:firstLine="0"/>
+            </w:pPr>
+          </w:p>
+        </w:tc>
+      </w:tr>
+      <w:tr>
+        <w:tc>
+          <w:tcPr>
+            <w:tcW w:w="3085" w:type="dxa"/>
+          </w:tcPr>
+          <w:p>
+            <w:pPr>
+              <w:ind w:firstLine="0"/>
+            </w:pPr>
+            <w:r>
+              <w:t>Prerequisites</w:t>
+            </w:r>
+          </w:p>
+        </w:tc>
+        <w:tc>
+          <w:tcPr>
+            <w:tcW w:w="5771" w:type="dxa"/>
+          </w:tcPr>
+          <w:p>
+            <w:pPr>
+              <w:ind w:firstLine="0"/>
+            </w:pPr>
+            <w:r>
+              <w:t>N/A</w:t>
+            </w:r>
+          </w:p>
+        </w:tc>
+      </w:tr>
+      <w:tr>
+        <w:tc>
+          <w:tcPr>
+            <w:tcW w:w="3085" w:type="dxa"/>
+          </w:tcPr>
+          <w:p>
+            <w:pPr>
+              <w:ind w:firstLine="0"/>
+            </w:pPr>
+            <w:r>
+              <w:t>Steps</w:t>
+            </w:r>
+          </w:p>
+        </w:tc>
+        <w:tc>
+          <w:tcPr>
+            <w:tcW w:w="5771" w:type="dxa"/>
+          </w:tcPr>
+          <w:p>
+            <w:pPr>
+              <w:pStyle w:val="ListParagraph"/>
+              <w:ind w:firstLine="0"/>
+            </w:pPr>
+          </w:p>
+        </w:tc>
+      </w:tr>
+      <w:tr>
+        <w:tc>
+          <w:tcPr>
+            <w:tcW w:w="3085" w:type="dxa"/>
+          </w:tcPr>
+          <w:p>
+            <w:pPr>
+              <w:ind w:firstLine="0"/>
+            </w:pPr>
+            <w:r>
+              <w:t>Actual results</w:t>
+            </w:r>
+          </w:p>
+        </w:tc>
+        <w:tc>
+          <w:tcPr>
+            <w:tcW w:w="5771" w:type="dxa"/>
+          </w:tcPr>
+          <w:p>
+            <w:pPr>
+              <w:ind w:firstLine="0"/>
+            </w:pPr>
+          </w:p>
+        </w:tc>
+      </w:tr>
+      <w:tr>
+        <w:tc>
+          <w:tcPr>
+            <w:tcW w:w="3085" w:type="dxa"/>
+          </w:tcPr>
+          <w:p>
+            <w:pPr>
+              <w:ind w:firstLine="0"/>
+            </w:pPr>
+            <w:r>
+              <w:t>Expected results</w:t>
+            </w:r>
+          </w:p>
+        </w:tc>
+        <w:tc>
+          <w:tcPr>
+            <w:tcW w:w="5771" w:type="dxa"/>
+          </w:tcPr>
+          <w:p>
+            <w:pPr>
+              <w:ind w:firstLine="0"/>
+            </w:pPr>
+          </w:p>
+        </w:tc>
+      </w:tr>
+    </w:tbl>
+    <w:p>
+      <w:pPr>
+        <w:ind w:firstLine="0"/>
+      </w:pPr>
+    </w:p>
+    <w:tbl>
+      <w:tblPr>
+        <w:tblStyle w:val="TableGrid"/>
+        <w:tblW w:w="0" w:type="auto"/>
+        <w:tblLook w:val="04A0" w:firstRow="1" w:lastRow="0" w:firstColumn="1" w:lastColumn="0" w:noHBand="0" w:noVBand="1"/>
+      </w:tblPr>
+      <w:tblGrid>
+        <w:gridCol w:w="3085"/>
+        <w:gridCol w:w="5771"/>
+      </w:tblGrid>
+      <w:tr>
+        <w:tc>
+          <w:tcPr>
+            <w:tcW w:w="3085" w:type="dxa"/>
+          </w:tcPr>
+          <w:p>
+            <w:pPr>
+              <w:ind w:firstLine="0"/>
+            </w:pPr>
+            <w:r>
+              <w:t>Test case ID</w:t>
+            </w:r>
+          </w:p>
+        </w:tc>
+        <w:tc>
+          <w:tcPr>
+            <w:tcW w:w="5771" w:type="dxa"/>
+          </w:tcPr>
+          <w:p>
+            <w:pPr>
+              <w:ind w:left="720" w:hanging="720"/>
+            </w:pPr>
+            <w:r>
+              <w:t>3.2.3</w:t>
+            </w:r>
+          </w:p>
+        </w:tc>
+      </w:tr>
+      <w:tr>
+        <w:tc>
+          <w:tcPr>
+            <w:tcW w:w="3085" w:type="dxa"/>
+          </w:tcPr>
+          <w:p>
+            <w:pPr>
+              <w:ind w:firstLine="0"/>
+            </w:pPr>
+            <w:r>
+              <w:t>Case name</w:t>
+            </w:r>
+          </w:p>
+        </w:tc>
+        <w:tc>
+          <w:tcPr>
+            <w:tcW w:w="5771" w:type="dxa"/>
+          </w:tcPr>
+          <w:p>
+            <w:pPr>
+              <w:ind w:firstLine="0"/>
+            </w:pPr>
+          </w:p>
+        </w:tc>
+      </w:tr>
+      <w:tr>
+        <w:tc>
+          <w:tcPr>
+            <w:tcW w:w="3085" w:type="dxa"/>
+          </w:tcPr>
+          <w:p>
+            <w:pPr>
+              <w:ind w:firstLine="0"/>
+            </w:pPr>
+            <w:r>
+              <w:t>Purpose</w:t>
+            </w:r>
+          </w:p>
+        </w:tc>
+        <w:tc>
+          <w:tcPr>
+            <w:tcW w:w="5771" w:type="dxa"/>
+          </w:tcPr>
+          <w:p>
+            <w:pPr>
+              <w:ind w:firstLine="0"/>
+            </w:pPr>
+          </w:p>
+        </w:tc>
+      </w:tr>
+      <w:tr>
+        <w:tc>
+          <w:tcPr>
+            <w:tcW w:w="3085" w:type="dxa"/>
+          </w:tcPr>
+          <w:p>
+            <w:pPr>
+              <w:ind w:firstLine="0"/>
+            </w:pPr>
+            <w:r>
+              <w:t>Description</w:t>
+            </w:r>
+          </w:p>
+        </w:tc>
+        <w:tc>
+          <w:tcPr>
+            <w:tcW w:w="5771" w:type="dxa"/>
+          </w:tcPr>
+          <w:p>
+            <w:pPr>
+              <w:ind w:firstLine="0"/>
+            </w:pPr>
+          </w:p>
+        </w:tc>
+      </w:tr>
+      <w:tr>
+        <w:tc>
+          <w:tcPr>
+            <w:tcW w:w="3085" w:type="dxa"/>
+          </w:tcPr>
+          <w:p>
+            <w:pPr>
+              <w:ind w:firstLine="0"/>
+            </w:pPr>
+            <w:r>
+              <w:t>Prerequisites</w:t>
+            </w:r>
+          </w:p>
+        </w:tc>
+        <w:tc>
+          <w:tcPr>
+            <w:tcW w:w="5771" w:type="dxa"/>
+          </w:tcPr>
+          <w:p>
+            <w:pPr>
+              <w:ind w:firstLine="0"/>
+            </w:pPr>
+            <w:r>
+              <w:t>N/A</w:t>
+            </w:r>
+          </w:p>
+        </w:tc>
+      </w:tr>
+      <w:tr>
+        <w:tc>
+          <w:tcPr>
+            <w:tcW w:w="3085" w:type="dxa"/>
+          </w:tcPr>
+          <w:p>
+            <w:pPr>
+              <w:ind w:firstLine="0"/>
+            </w:pPr>
+            <w:r>
+              <w:t>Steps</w:t>
+            </w:r>
+          </w:p>
+        </w:tc>
+        <w:tc>
+          <w:tcPr>
+            <w:tcW w:w="5771" w:type="dxa"/>
+          </w:tcPr>
+          <w:p>
+            <w:pPr>
+              <w:pStyle w:val="ListParagraph"/>
+              <w:ind w:firstLine="0"/>
+            </w:pPr>
+          </w:p>
+        </w:tc>
+      </w:tr>
+      <w:tr>
+        <w:tc>
+          <w:tcPr>
+            <w:tcW w:w="3085" w:type="dxa"/>
+          </w:tcPr>
+          <w:p>
+            <w:pPr>
+              <w:ind w:firstLine="0"/>
+            </w:pPr>
+            <w:r>
+              <w:t>Actual results</w:t>
+            </w:r>
+          </w:p>
+        </w:tc>
+        <w:tc>
+          <w:tcPr>
+            <w:tcW w:w="5771" w:type="dxa"/>
+          </w:tcPr>
+          <w:p>
+            <w:pPr>
+              <w:ind w:firstLine="0"/>
+            </w:pPr>
+          </w:p>
+        </w:tc>
+      </w:tr>
+      <w:tr>
+        <w:tc>
+          <w:tcPr>
+            <w:tcW w:w="3085" w:type="dxa"/>
+          </w:tcPr>
+          <w:p>
+            <w:pPr>
+              <w:ind w:firstLine="0"/>
+            </w:pPr>
+            <w:r>
+              <w:t>Expected results</w:t>
+            </w:r>
+          </w:p>
+        </w:tc>
+        <w:tc>
+          <w:tcPr>
+            <w:tcW w:w="5771" w:type="dxa"/>
+          </w:tcPr>
+          <w:p>
+            <w:pPr>
+              <w:ind w:firstLine="0"/>
+            </w:pPr>
+          </w:p>
+        </w:tc>
+      </w:tr>
+    </w:tbl>
     <w:p>
       <w:pPr>
         <w:ind w:firstLine="0"/>
@@ -4412,6 +5672,119 @@
       <w:pPr>
         <w:ind w:left="6480" w:hanging="180"/>
       </w:pPr>
+    </w:lvl>
+  </w:abstractNum>
+  <w:abstractNum w:abstractNumId="7">
+    <w:nsid w:val="7575492D"/>
+    <w:multiLevelType w:val="hybridMultilevel"/>
+    <w:tmpl w:val="24D20110"/>
+    <w:lvl w:ilvl="0" w:tplc="04090001">
+      <w:start w:val="1"/>
+      <w:numFmt w:val="bullet"/>
+      <w:lvlText w:val=""/>
+      <w:lvlJc w:val="left"/>
+      <w:pPr>
+        <w:ind w:left="720" w:hanging="360"/>
+      </w:pPr>
+      <w:rPr>
+        <w:rFonts w:ascii="Symbol" w:hAnsi="Symbol" w:hint="default"/>
+      </w:rPr>
+    </w:lvl>
+    <w:lvl w:ilvl="1" w:tplc="04090003" w:tentative="1">
+      <w:start w:val="1"/>
+      <w:numFmt w:val="bullet"/>
+      <w:lvlText w:val="o"/>
+      <w:lvlJc w:val="left"/>
+      <w:pPr>
+        <w:ind w:left="1440" w:hanging="360"/>
+      </w:pPr>
+      <w:rPr>
+        <w:rFonts w:ascii="Courier New" w:hAnsi="Courier New" w:hint="default"/>
+      </w:rPr>
+    </w:lvl>
+    <w:lvl w:ilvl="2" w:tplc="04090005" w:tentative="1">
+      <w:start w:val="1"/>
+      <w:numFmt w:val="bullet"/>
+      <w:lvlText w:val=""/>
+      <w:lvlJc w:val="left"/>
+      <w:pPr>
+        <w:ind w:left="2160" w:hanging="360"/>
+      </w:pPr>
+      <w:rPr>
+        <w:rFonts w:ascii="Wingdings" w:hAnsi="Wingdings" w:hint="default"/>
+      </w:rPr>
+    </w:lvl>
+    <w:lvl w:ilvl="3" w:tplc="04090001" w:tentative="1">
+      <w:start w:val="1"/>
+      <w:numFmt w:val="bullet"/>
+      <w:lvlText w:val=""/>
+      <w:lvlJc w:val="left"/>
+      <w:pPr>
+        <w:ind w:left="2880" w:hanging="360"/>
+      </w:pPr>
+      <w:rPr>
+        <w:rFonts w:ascii="Symbol" w:hAnsi="Symbol" w:hint="default"/>
+      </w:rPr>
+    </w:lvl>
+    <w:lvl w:ilvl="4" w:tplc="04090003" w:tentative="1">
+      <w:start w:val="1"/>
+      <w:numFmt w:val="bullet"/>
+      <w:lvlText w:val="o"/>
+      <w:lvlJc w:val="left"/>
+      <w:pPr>
+        <w:ind w:left="3600" w:hanging="360"/>
+      </w:pPr>
+      <w:rPr>
+        <w:rFonts w:ascii="Courier New" w:hAnsi="Courier New" w:hint="default"/>
+      </w:rPr>
+    </w:lvl>
+    <w:lvl w:ilvl="5" w:tplc="04090005" w:tentative="1">
+      <w:start w:val="1"/>
+      <w:numFmt w:val="bullet"/>
+      <w:lvlText w:val=""/>
+      <w:lvlJc w:val="left"/>
+      <w:pPr>
+        <w:ind w:left="4320" w:hanging="360"/>
+      </w:pPr>
+      <w:rPr>
+        <w:rFonts w:ascii="Wingdings" w:hAnsi="Wingdings" w:hint="default"/>
+      </w:rPr>
+    </w:lvl>
+    <w:lvl w:ilvl="6" w:tplc="04090001" w:tentative="1">
+      <w:start w:val="1"/>
+      <w:numFmt w:val="bullet"/>
+      <w:lvlText w:val=""/>
+      <w:lvlJc w:val="left"/>
+      <w:pPr>
+        <w:ind w:left="5040" w:hanging="360"/>
+      </w:pPr>
+      <w:rPr>
+        <w:rFonts w:ascii="Symbol" w:hAnsi="Symbol" w:hint="default"/>
+      </w:rPr>
+    </w:lvl>
+    <w:lvl w:ilvl="7" w:tplc="04090003" w:tentative="1">
+      <w:start w:val="1"/>
+      <w:numFmt w:val="bullet"/>
+      <w:lvlText w:val="o"/>
+      <w:lvlJc w:val="left"/>
+      <w:pPr>
+        <w:ind w:left="5760" w:hanging="360"/>
+      </w:pPr>
+      <w:rPr>
+        <w:rFonts w:ascii="Courier New" w:hAnsi="Courier New" w:hint="default"/>
+      </w:rPr>
+    </w:lvl>
+    <w:lvl w:ilvl="8" w:tplc="04090005" w:tentative="1">
+      <w:start w:val="1"/>
+      <w:numFmt w:val="bullet"/>
+      <w:lvlText w:val=""/>
+      <w:lvlJc w:val="left"/>
+      <w:pPr>
+        <w:ind w:left="6480" w:hanging="360"/>
+      </w:pPr>
+      <w:rPr>
+        <w:rFonts w:ascii="Wingdings" w:hAnsi="Wingdings" w:hint="default"/>
+      </w:rPr>
     </w:lvl>
   </w:abstractNum>
   <w:num w:numId="1">
@@ -4434,6 +5807,9 @@
   </w:num>
   <w:num w:numId="7">
     <w:abstractNumId w:val="3"/>
+  </w:num>
+  <w:num w:numId="8">
+    <w:abstractNumId w:val="7"/>
   </w:num>
 </w:numbering>
 </file>

</xml_diff>